<commit_message>
fixed gradient test. dont know how to manage the jacobian test
</commit_message>
<xml_diff>
--- a/Deep Learning hw1.docx
+++ b/Deep Learning hw1.docx
@@ -53,65 +53,276 @@
         <w:rPr>
           <w:b/>
           <w:bCs/>
-          <w:u w:val="single"/>
-        </w:rPr>
-      </w:pPr>
-      <w:r>
+        </w:rPr>
+      </w:pPr>
+      <w:r>
+        <w:rPr>
+          <w:b/>
+          <w:bCs/>
+        </w:rPr>
+        <w:t xml:space="preserve">Results as we wanted to see. </w:t>
+      </w:r>
+    </w:p>
+    <w:p>
+      <w:pPr>
+        <w:tabs>
+          <w:tab w:val="left" w:pos="7020"/>
+        </w:tabs>
+        <w:rPr>
+          <w:noProof/>
+        </w:rPr>
+      </w:pPr>
+      <w:r>
+        <w:rPr>
+          <w:noProof/>
+        </w:rPr>
+        <w:drawing>
+          <wp:inline distT="0" distB="0" distL="0" distR="0" wp14:anchorId="30877E7B" wp14:editId="656EF13D">
+            <wp:extent cx="2751227" cy="2209800"/>
+            <wp:effectExtent l="0" t="0" r="0" b="0"/>
+            <wp:docPr id="1449640572" name="Picture 1" descr="A graph with blue dots&#10;&#10;Description automatically generated"/>
+            <wp:cNvGraphicFramePr>
+              <a:graphicFrameLocks xmlns:a="http://schemas.openxmlformats.org/drawingml/2006/main" noChangeAspect="1"/>
+            </wp:cNvGraphicFramePr>
+            <a:graphic xmlns:a="http://schemas.openxmlformats.org/drawingml/2006/main">
+              <a:graphicData uri="http://schemas.openxmlformats.org/drawingml/2006/picture">
+                <pic:pic xmlns:pic="http://schemas.openxmlformats.org/drawingml/2006/picture">
+                  <pic:nvPicPr>
+                    <pic:cNvPr id="1449640572" name="Picture 1" descr="A graph with blue dots&#10;&#10;Description automatically generated"/>
+                    <pic:cNvPicPr/>
+                  </pic:nvPicPr>
+                  <pic:blipFill>
+                    <a:blip r:embed="rId5"/>
+                    <a:stretch>
+                      <a:fillRect/>
+                    </a:stretch>
+                  </pic:blipFill>
+                  <pic:spPr>
+                    <a:xfrm>
+                      <a:off x="0" y="0"/>
+                      <a:ext cx="2763831" cy="2219923"/>
+                    </a:xfrm>
+                    <a:prstGeom prst="rect">
+                      <a:avLst/>
+                    </a:prstGeom>
+                  </pic:spPr>
+                </pic:pic>
+              </a:graphicData>
+            </a:graphic>
+          </wp:inline>
+        </w:drawing>
+      </w:r>
+      <w:r>
+        <w:rPr>
+          <w:noProof/>
+        </w:rPr>
+        <w:drawing>
+          <wp:inline distT="0" distB="0" distL="0" distR="0" wp14:anchorId="4649820B" wp14:editId="0214D582">
+            <wp:extent cx="2651760" cy="2119990"/>
+            <wp:effectExtent l="0" t="0" r="0" b="0"/>
+            <wp:docPr id="1292625405" name="Picture 1" descr="A graph with blue dots&#10;&#10;Description automatically generated"/>
+            <wp:cNvGraphicFramePr>
+              <a:graphicFrameLocks xmlns:a="http://schemas.openxmlformats.org/drawingml/2006/main" noChangeAspect="1"/>
+            </wp:cNvGraphicFramePr>
+            <a:graphic xmlns:a="http://schemas.openxmlformats.org/drawingml/2006/main">
+              <a:graphicData uri="http://schemas.openxmlformats.org/drawingml/2006/picture">
+                <pic:pic xmlns:pic="http://schemas.openxmlformats.org/drawingml/2006/picture">
+                  <pic:nvPicPr>
+                    <pic:cNvPr id="1292625405" name="Picture 1" descr="A graph with blue dots&#10;&#10;Description automatically generated"/>
+                    <pic:cNvPicPr/>
+                  </pic:nvPicPr>
+                  <pic:blipFill>
+                    <a:blip r:embed="rId6"/>
+                    <a:stretch>
+                      <a:fillRect/>
+                    </a:stretch>
+                  </pic:blipFill>
+                  <pic:spPr>
+                    <a:xfrm>
+                      <a:off x="0" y="0"/>
+                      <a:ext cx="2675640" cy="2139081"/>
+                    </a:xfrm>
+                    <a:prstGeom prst="rect">
+                      <a:avLst/>
+                    </a:prstGeom>
+                  </pic:spPr>
+                </pic:pic>
+              </a:graphicData>
+            </a:graphic>
+          </wp:inline>
+        </w:drawing>
+      </w:r>
+      <w:r>
+        <w:rPr>
+          <w:noProof/>
+        </w:rPr>
+        <w:tab/>
+      </w:r>
+    </w:p>
+    <w:p>
+      <w:pPr>
+        <w:tabs>
+          <w:tab w:val="left" w:pos="7020"/>
+        </w:tabs>
         <w:rPr>
           <w:b/>
           <w:bCs/>
           <w:u w:val="single"/>
         </w:rPr>
+      </w:pPr>
+      <w:r>
+        <w:rPr>
+          <w:b/>
+          <w:bCs/>
+          <w:u w:val="single"/>
+        </w:rPr>
+        <w:drawing>
+          <wp:inline distT="0" distB="0" distL="0" distR="0" wp14:anchorId="0BF2D899" wp14:editId="3E59246E">
+            <wp:extent cx="2825831" cy="2225040"/>
+            <wp:effectExtent l="0" t="0" r="0" b="0"/>
+            <wp:docPr id="460526653" name="Picture 1" descr="A graph with blue dots&#10;&#10;Description automatically generated"/>
+            <wp:cNvGraphicFramePr>
+              <a:graphicFrameLocks xmlns:a="http://schemas.openxmlformats.org/drawingml/2006/main" noChangeAspect="1"/>
+            </wp:cNvGraphicFramePr>
+            <a:graphic xmlns:a="http://schemas.openxmlformats.org/drawingml/2006/main">
+              <a:graphicData uri="http://schemas.openxmlformats.org/drawingml/2006/picture">
+                <pic:pic xmlns:pic="http://schemas.openxmlformats.org/drawingml/2006/picture">
+                  <pic:nvPicPr>
+                    <pic:cNvPr id="460526653" name="Picture 1" descr="A graph with blue dots&#10;&#10;Description automatically generated"/>
+                    <pic:cNvPicPr/>
+                  </pic:nvPicPr>
+                  <pic:blipFill>
+                    <a:blip r:embed="rId7"/>
+                    <a:stretch>
+                      <a:fillRect/>
+                    </a:stretch>
+                  </pic:blipFill>
+                  <pic:spPr>
+                    <a:xfrm>
+                      <a:off x="0" y="0"/>
+                      <a:ext cx="2839750" cy="2236000"/>
+                    </a:xfrm>
+                    <a:prstGeom prst="rect">
+                      <a:avLst/>
+                    </a:prstGeom>
+                  </pic:spPr>
+                </pic:pic>
+              </a:graphicData>
+            </a:graphic>
+          </wp:inline>
+        </w:drawing>
+      </w:r>
+      <w:r>
+        <w:rPr>
+          <w:b/>
+          <w:bCs/>
+          <w:u w:val="single"/>
+        </w:rPr>
+        <w:drawing>
+          <wp:inline distT="0" distB="0" distL="0" distR="0" wp14:anchorId="01383AA7" wp14:editId="2836C901">
+            <wp:extent cx="2834640" cy="2190789"/>
+            <wp:effectExtent l="0" t="0" r="0" b="0"/>
+            <wp:docPr id="67789177" name="Picture 1"/>
+            <wp:cNvGraphicFramePr>
+              <a:graphicFrameLocks xmlns:a="http://schemas.openxmlformats.org/drawingml/2006/main" noChangeAspect="1"/>
+            </wp:cNvGraphicFramePr>
+            <a:graphic xmlns:a="http://schemas.openxmlformats.org/drawingml/2006/main">
+              <a:graphicData uri="http://schemas.openxmlformats.org/drawingml/2006/picture">
+                <pic:pic xmlns:pic="http://schemas.openxmlformats.org/drawingml/2006/picture">
+                  <pic:nvPicPr>
+                    <pic:cNvPr id="67789177" name=""/>
+                    <pic:cNvPicPr/>
+                  </pic:nvPicPr>
+                  <pic:blipFill>
+                    <a:blip r:embed="rId8"/>
+                    <a:stretch>
+                      <a:fillRect/>
+                    </a:stretch>
+                  </pic:blipFill>
+                  <pic:spPr>
+                    <a:xfrm>
+                      <a:off x="0" y="0"/>
+                      <a:ext cx="2851438" cy="2203771"/>
+                    </a:xfrm>
+                    <a:prstGeom prst="rect">
+                      <a:avLst/>
+                    </a:prstGeom>
+                  </pic:spPr>
+                </pic:pic>
+              </a:graphicData>
+            </a:graphic>
+          </wp:inline>
+        </w:drawing>
+      </w:r>
+    </w:p>
+    <w:p>
+      <w:pPr>
+        <w:rPr>
+          <w:b/>
+          <w:bCs/>
+          <w:u w:val="single"/>
+        </w:rPr>
+      </w:pPr>
+    </w:p>
+    <w:p>
+      <w:pPr>
+        <w:rPr>
+          <w:b/>
+          <w:bCs/>
+          <w:u w:val="single"/>
+        </w:rPr>
+      </w:pPr>
+    </w:p>
+    <w:p>
+      <w:pPr>
+        <w:rPr>
+          <w:b/>
+          <w:bCs/>
+          <w:u w:val="single"/>
+        </w:rPr>
+      </w:pPr>
+      <w:r>
+        <w:rPr>
+          <w:b/>
+          <w:bCs/>
+          <w:u w:val="single"/>
+        </w:rPr>
+        <w:br w:type="page"/>
+      </w:r>
+    </w:p>
+    <w:p>
+      <w:pPr>
+        <w:rPr>
+          <w:b/>
+          <w:bCs/>
+          <w:u w:val="single"/>
+        </w:rPr>
+      </w:pPr>
+      <w:r>
+        <w:rPr>
+          <w:b/>
+          <w:bCs/>
+          <w:u w:val="single"/>
+        </w:rPr>
+        <w:lastRenderedPageBreak/>
         <w:t>1.b</w:t>
       </w:r>
     </w:p>
     <w:p>
       <w:r>
-        <w:t xml:space="preserve">We create our SGD in a way that it doesn’t use the </w:t>
-      </w:r>
-      <w:proofErr w:type="spellStart"/>
-      <w:r>
-        <w:t>softmax</w:t>
-      </w:r>
-      <w:proofErr w:type="spellEnd"/>
-      <w:r>
-        <w:t xml:space="preserve"> activation function on the output layer if there is only one output </w:t>
-      </w:r>
-      <w:proofErr w:type="spellStart"/>
-      <w:r>
-        <w:t>neoron</w:t>
-      </w:r>
-      <w:proofErr w:type="spellEnd"/>
-      <w:r>
-        <w:t xml:space="preserve"> in the least squared error example in for this case we don’t want the </w:t>
-      </w:r>
-      <w:proofErr w:type="spellStart"/>
-      <w:r>
-        <w:t>softmax</w:t>
-      </w:r>
-      <w:proofErr w:type="spellEnd"/>
-      <w:r>
-        <w:t xml:space="preserve"> or the sigmoid, because our network is targeted to predict the y value (a regression).</w:t>
-      </w:r>
-    </w:p>
-    <w:p>
-      <w:r>
-        <w:t xml:space="preserve">We then run our code for the MSE problem and get amazing results, even better </w:t>
-      </w:r>
-      <w:proofErr w:type="gramStart"/>
-      <w:r>
-        <w:t>then</w:t>
-      </w:r>
-      <w:proofErr w:type="gramEnd"/>
-      <w:r>
-        <w:t xml:space="preserve"> the closed form solution.</w:t>
+        <w:t>We create our SGD in a way that it doesn’t use the softmax activation function on the output layer if there is only one output neoron in the least squared error example in for this case we don’t want the softmax or the sigmoid, because our network is targeted to predict the y value (a regression).</w:t>
+      </w:r>
+    </w:p>
+    <w:p>
+      <w:r>
+        <w:t>We then run our code for the MSE problem and get amazing results, even better then the closed form solution.</w:t>
       </w:r>
     </w:p>
     <w:p/>
     <w:p>
       <w:r>
         <w:drawing>
-          <wp:anchor distT="0" distB="0" distL="114300" distR="114300" simplePos="0" relativeHeight="251659264" behindDoc="0" locked="0" layoutInCell="1" allowOverlap="1" wp14:anchorId="59514E3F" wp14:editId="5F87114E">
+          <wp:anchor distT="0" distB="0" distL="114300" distR="114300" simplePos="0" relativeHeight="251659264" behindDoc="0" locked="0" layoutInCell="1" allowOverlap="1" wp14:anchorId="59514E3F" wp14:editId="702DB3AE">
             <wp:simplePos x="0" y="0"/>
             <wp:positionH relativeFrom="column">
               <wp:posOffset>-457200</wp:posOffset>
@@ -134,7 +345,7 @@
                     <pic:cNvPicPr/>
                   </pic:nvPicPr>
                   <pic:blipFill>
-                    <a:blip r:embed="rId4" cstate="print">
+                    <a:blip r:embed="rId9" cstate="print">
                       <a:extLst>
                         <a:ext uri="{28A0092B-C50C-407E-A947-70E740481C1C}">
                           <a14:useLocalDpi xmlns:a14="http://schemas.microsoft.com/office/drawing/2010/main" val="0"/>
@@ -167,21 +378,13 @@
         </w:drawing>
       </w:r>
       <w:r>
-        <w:t xml:space="preserve">*It is worth mentioning that we used early stopping if loss doesn’t decrease for 10 </w:t>
-      </w:r>
-      <w:proofErr w:type="gramStart"/>
-      <w:r>
-        <w:t>iteration</w:t>
-      </w:r>
-      <w:proofErr w:type="gramEnd"/>
-      <w:r>
-        <w:t xml:space="preserve"> in a row, but it just kept on decreasing. It is hard to see that in the graph because the loss starts at a very high value.</w:t>
+        <w:t>*It is worth mentioning that we used early stopping if loss doesn’t decrease for 10 iteration in a row, but it just kept on decreasing. It is hard to see that in the graph because the loss starts at a very high value.</w:t>
       </w:r>
     </w:p>
     <w:p>
       <w:r>
         <w:drawing>
-          <wp:anchor distT="0" distB="0" distL="114300" distR="114300" simplePos="0" relativeHeight="251660288" behindDoc="0" locked="0" layoutInCell="1" allowOverlap="1" wp14:anchorId="1B4950E8" wp14:editId="0330CF52">
+          <wp:anchor distT="0" distB="0" distL="114300" distR="114300" simplePos="0" relativeHeight="251660288" behindDoc="0" locked="0" layoutInCell="1" allowOverlap="1" wp14:anchorId="1B4950E8" wp14:editId="060E5DB6">
             <wp:simplePos x="0" y="0"/>
             <wp:positionH relativeFrom="column">
               <wp:posOffset>3467100</wp:posOffset>
@@ -204,7 +407,7 @@
                     <pic:cNvPicPr/>
                   </pic:nvPicPr>
                   <pic:blipFill>
-                    <a:blip r:embed="rId5" cstate="print">
+                    <a:blip r:embed="rId10" cstate="print">
                       <a:extLst>
                         <a:ext uri="{28A0092B-C50C-407E-A947-70E740481C1C}">
                           <a14:useLocalDpi xmlns:a14="http://schemas.microsoft.com/office/drawing/2010/main" val="0"/>
@@ -274,15 +477,7 @@
     </w:p>
     <w:p>
       <w:r>
-        <w:t>Mean Squared Error (</w:t>
-      </w:r>
-      <w:proofErr w:type="gramStart"/>
-      <w:r>
-        <w:t>Closed-form</w:t>
-      </w:r>
-      <w:proofErr w:type="gramEnd"/>
-      <w:r>
-        <w:t>): 6.1851108724937465</w:t>
+        <w:t>Mean Squared Error (Closed-form): 6.1851108724937465</w:t>
       </w:r>
     </w:p>
     <w:p>
@@ -311,47 +506,13 @@
     </w:p>
     <w:p>
       <w:r>
-        <w:t>We test our</w:t>
-      </w:r>
-      <w:r>
-        <w:t xml:space="preserve"> minimization of the </w:t>
-      </w:r>
-      <w:proofErr w:type="spellStart"/>
-      <w:r>
-        <w:t>softmax</w:t>
-      </w:r>
-      <w:proofErr w:type="spellEnd"/>
-      <w:r>
-        <w:t xml:space="preserve"> function</w:t>
-      </w:r>
-      <w:r>
-        <w:t xml:space="preserve"> first using </w:t>
-      </w:r>
-      <w:proofErr w:type="spellStart"/>
+        <w:t xml:space="preserve">We test our minimization of the softmax function first using </w:t>
+      </w:r>
       <w:r>
         <w:t>PeaksData</w:t>
       </w:r>
-      <w:proofErr w:type="spellEnd"/>
-      <w:r>
-        <w:t xml:space="preserve"> dataset. Running our SGD on multiple combinations of learning rate and batch size. Before moving in, we have to hold in mind that one layer with a </w:t>
-      </w:r>
-      <w:proofErr w:type="spellStart"/>
-      <w:r>
-        <w:t>softmax</w:t>
-      </w:r>
-      <w:proofErr w:type="spellEnd"/>
-      <w:r>
-        <w:t xml:space="preserve"> activation function </w:t>
-      </w:r>
-      <w:proofErr w:type="spellStart"/>
-      <w:proofErr w:type="gramStart"/>
-      <w:r>
-        <w:t>cant</w:t>
-      </w:r>
-      <w:proofErr w:type="spellEnd"/>
-      <w:proofErr w:type="gramEnd"/>
-      <w:r>
-        <w:t xml:space="preserve"> solve this well because the simple fact that having 0 inner layers means that the NN can learn only a linear separator, as it did well in the previous question. As this task isn’t really in the power of our “mini NN”, we have no high hopes for significant differences between the parameter combinations, and they can be highly dependent on the initialization of the random weights.</w:t>
+      <w:r>
+        <w:t xml:space="preserve"> dataset. Running our SGD on multiple combinations of learning rate and batch size. Before moving in, we have to hold in mind that one layer with a softmax activation function cant solve this well because the simple fact that having 0 inner layers means that the NN can learn only a linear separator, as it did well in the previous question. As this task isn’t really in the power of our “mini NN”, we have no high hopes for significant differences between the parameter combinations, and they can be highly dependent on the initialization of the random weights.</w:t>
       </w:r>
       <w:r>
         <w:br/>
@@ -378,24 +539,47 @@
         <w:t>for 10 iterations the loss doesn’t decrease on the validation set.</w:t>
       </w:r>
     </w:p>
+    <w:p>
+      <w:r>
+        <w:t>The model stopes after 13 epochs(iterations), with a final a</w:t>
+      </w:r>
+      <w:r>
+        <w:t>ccuracy on validation set: 0.55952</w:t>
+      </w:r>
+      <w:r>
+        <w:t>.</w:t>
+      </w:r>
+      <w:r>
+        <w:br/>
+        <w:t>While this is not a got accuracy, given the fact that this can only learn a linear function, it is not that bad, it is better than random label (which is 0.2)</w:t>
+      </w:r>
+      <w:r>
+        <w:t xml:space="preserve"> but no learning seems to happen</w:t>
+      </w:r>
+      <w:r>
+        <w:t>.</w:t>
+      </w:r>
+    </w:p>
     <w:p/>
     <w:p>
-      <w:r>
-        <w:t>*</w:t>
-      </w:r>
-      <w:proofErr w:type="gramStart"/>
-      <w:r>
-        <w:t>in</w:t>
-      </w:r>
-      <w:proofErr w:type="gramEnd"/>
-      <w:r>
-        <w:t xml:space="preserve"> the graph, Iteration is equal to an epoch, meaning that it is an iteration over all the data(/batches)</w:t>
+      <w:pPr>
+        <w:pStyle w:val="ListParagraph"/>
+        <w:numPr>
+          <w:ilvl w:val="0"/>
+          <w:numId w:val="1"/>
+        </w:numPr>
+      </w:pPr>
+      <w:r>
+        <w:t>I</w:t>
+      </w:r>
+      <w:r>
+        <w:t>n the graph, Iteration is equal to an epoch, meaning that it is an iteration over all the data(/batches)</w:t>
       </w:r>
     </w:p>
     <w:p>
       <w:r>
         <w:drawing>
-          <wp:anchor distT="0" distB="0" distL="114300" distR="114300" simplePos="0" relativeHeight="251661312" behindDoc="0" locked="0" layoutInCell="1" allowOverlap="1" wp14:anchorId="30CC3692" wp14:editId="1C94C283">
+          <wp:anchor distT="0" distB="0" distL="114300" distR="114300" simplePos="0" relativeHeight="251661312" behindDoc="0" locked="0" layoutInCell="1" allowOverlap="1" wp14:anchorId="30CC3692" wp14:editId="3AA92572">
             <wp:simplePos x="0" y="0"/>
             <wp:positionH relativeFrom="column">
               <wp:posOffset>3152775</wp:posOffset>
@@ -418,7 +602,7 @@
                     <pic:cNvPicPr/>
                   </pic:nvPicPr>
                   <pic:blipFill>
-                    <a:blip r:embed="rId6" cstate="print">
+                    <a:blip r:embed="rId11" cstate="print">
                       <a:extLst>
                         <a:ext uri="{28A0092B-C50C-407E-A947-70E740481C1C}">
                           <a14:useLocalDpi xmlns:a14="http://schemas.microsoft.com/office/drawing/2010/main" val="0"/>
@@ -470,7 +654,7 @@
                     <pic:cNvPicPr/>
                   </pic:nvPicPr>
                   <pic:blipFill rotWithShape="1">
-                    <a:blip r:embed="rId7"/>
+                    <a:blip r:embed="rId12"/>
                     <a:srcRect r="6104"/>
                     <a:stretch/>
                   </pic:blipFill>
@@ -498,7 +682,120 @@
         </w:drawing>
       </w:r>
     </w:p>
-    <w:p/>
+    <w:p>
+      <w:r>
+        <w:br w:type="page"/>
+      </w:r>
+    </w:p>
+    <w:p>
+      <w:r>
+        <w:lastRenderedPageBreak/>
+        <w:t>We then move on and run the same thing on the GMMData. Finding that the best combination is Learning rate: 0.01 Batch size: 50</w:t>
+      </w:r>
+      <w:r>
+        <w:t>.</w:t>
+      </w:r>
+    </w:p>
+    <w:p>
+      <w:r>
+        <w:drawing>
+          <wp:anchor distT="0" distB="0" distL="114300" distR="114300" simplePos="0" relativeHeight="251662336" behindDoc="0" locked="0" layoutInCell="1" allowOverlap="1" wp14:anchorId="01F9D774" wp14:editId="1E4C35D0">
+            <wp:simplePos x="0" y="0"/>
+            <wp:positionH relativeFrom="column">
+              <wp:posOffset>3337560</wp:posOffset>
+            </wp:positionH>
+            <wp:positionV relativeFrom="paragraph">
+              <wp:posOffset>0</wp:posOffset>
+            </wp:positionV>
+            <wp:extent cx="3215005" cy="2339340"/>
+            <wp:effectExtent l="0" t="0" r="4445" b="3810"/>
+            <wp:wrapSquare wrapText="bothSides"/>
+            <wp:docPr id="710293281" name="Picture 1" descr="A graph with blue and orange lines&#10;&#10;Description automatically generated"/>
+            <wp:cNvGraphicFramePr>
+              <a:graphicFrameLocks xmlns:a="http://schemas.openxmlformats.org/drawingml/2006/main" noChangeAspect="1"/>
+            </wp:cNvGraphicFramePr>
+            <a:graphic xmlns:a="http://schemas.openxmlformats.org/drawingml/2006/main">
+              <a:graphicData uri="http://schemas.openxmlformats.org/drawingml/2006/picture">
+                <pic:pic xmlns:pic="http://schemas.openxmlformats.org/drawingml/2006/picture">
+                  <pic:nvPicPr>
+                    <pic:cNvPr id="710293281" name="Picture 1" descr="A graph with blue and orange lines&#10;&#10;Description automatically generated"/>
+                    <pic:cNvPicPr/>
+                  </pic:nvPicPr>
+                  <pic:blipFill rotWithShape="1">
+                    <a:blip r:embed="rId13">
+                      <a:extLst>
+                        <a:ext uri="{28A0092B-C50C-407E-A947-70E740481C1C}">
+                          <a14:useLocalDpi xmlns:a14="http://schemas.microsoft.com/office/drawing/2010/main" val="0"/>
+                        </a:ext>
+                      </a:extLst>
+                    </a:blip>
+                    <a:srcRect t="4954"/>
+                    <a:stretch/>
+                  </pic:blipFill>
+                  <pic:spPr bwMode="auto">
+                    <a:xfrm>
+                      <a:off x="0" y="0"/>
+                      <a:ext cx="3215005" cy="2339340"/>
+                    </a:xfrm>
+                    <a:prstGeom prst="rect">
+                      <a:avLst/>
+                    </a:prstGeom>
+                    <a:ln>
+                      <a:noFill/>
+                    </a:ln>
+                    <a:extLst>
+                      <a:ext uri="{53640926-AAD7-44D8-BBD7-CCE9431645EC}">
+                        <a14:shadowObscured xmlns:a14="http://schemas.microsoft.com/office/drawing/2010/main"/>
+                      </a:ext>
+                    </a:extLst>
+                  </pic:spPr>
+                </pic:pic>
+              </a:graphicData>
+            </a:graphic>
+            <wp14:sizeRelV relativeFrom="margin">
+              <wp14:pctHeight>0</wp14:pctHeight>
+            </wp14:sizeRelV>
+          </wp:anchor>
+        </w:drawing>
+      </w:r>
+      <w:r>
+        <w:drawing>
+          <wp:inline distT="0" distB="0" distL="0" distR="0" wp14:anchorId="5444E84E" wp14:editId="2EA890FB">
+            <wp:extent cx="3063240" cy="2318239"/>
+            <wp:effectExtent l="0" t="0" r="3810" b="6350"/>
+            <wp:docPr id="1166807328" name="Picture 1"/>
+            <wp:cNvGraphicFramePr>
+              <a:graphicFrameLocks xmlns:a="http://schemas.openxmlformats.org/drawingml/2006/main" noChangeAspect="1"/>
+            </wp:cNvGraphicFramePr>
+            <a:graphic xmlns:a="http://schemas.openxmlformats.org/drawingml/2006/main">
+              <a:graphicData uri="http://schemas.openxmlformats.org/drawingml/2006/picture">
+                <pic:pic xmlns:pic="http://schemas.openxmlformats.org/drawingml/2006/picture">
+                  <pic:nvPicPr>
+                    <pic:cNvPr id="1166807328" name=""/>
+                    <pic:cNvPicPr/>
+                  </pic:nvPicPr>
+                  <pic:blipFill>
+                    <a:blip r:embed="rId14"/>
+                    <a:stretch>
+                      <a:fillRect/>
+                    </a:stretch>
+                  </pic:blipFill>
+                  <pic:spPr>
+                    <a:xfrm>
+                      <a:off x="0" y="0"/>
+                      <a:ext cx="3084633" cy="2334429"/>
+                    </a:xfrm>
+                    <a:prstGeom prst="rect">
+                      <a:avLst/>
+                    </a:prstGeom>
+                  </pic:spPr>
+                </pic:pic>
+              </a:graphicData>
+            </a:graphic>
+          </wp:inline>
+        </w:drawing>
+      </w:r>
+    </w:p>
     <w:p>
       <w:pPr>
         <w:rPr>
@@ -514,6 +811,127 @@
     </w:sectPr>
   </w:body>
 </w:document>
+</file>
+
+<file path=word/numbering.xml><?xml version="1.0" encoding="utf-8"?>
+<w:numbering xmlns:wpc="http://schemas.microsoft.com/office/word/2010/wordprocessingCanvas" xmlns:cx="http://schemas.microsoft.com/office/drawing/2014/chartex" xmlns:cx1="http://schemas.microsoft.com/office/drawing/2015/9/8/chartex" xmlns:cx2="http://schemas.microsoft.com/office/drawing/2015/10/21/chartex" xmlns:cx3="http://schemas.microsoft.com/office/drawing/2016/5/9/chartex" xmlns:cx4="http://schemas.microsoft.com/office/drawing/2016/5/10/chartex" xmlns:cx5="http://schemas.microsoft.com/office/drawing/2016/5/11/chartex" xmlns:cx6="http://schemas.microsoft.com/office/drawing/2016/5/12/chartex" xmlns:cx7="http://schemas.microsoft.com/office/drawing/2016/5/13/chartex" xmlns:cx8="http://schemas.microsoft.com/office/drawing/2016/5/14/chartex" xmlns:mc="http://schemas.openxmlformats.org/markup-compatibility/2006" xmlns:aink="http://schemas.microsoft.com/office/drawing/2016/ink" xmlns:am3d="http://schemas.microsoft.com/office/drawing/2017/model3d" xmlns:o="urn:schemas-microsoft-com:office:office" xmlns:oel="http://schemas.microsoft.com/office/2019/extlst" xmlns:r="http://schemas.openxmlformats.org/officeDocument/2006/relationships" xmlns:m="http://schemas.openxmlformats.org/officeDocument/2006/math" xmlns:v="urn:schemas-microsoft-com:vml" xmlns:wp14="http://schemas.microsoft.com/office/word/2010/wordprocessingDrawing" xmlns:wp="http://schemas.openxmlformats.org/drawingml/2006/wordprocessingDrawing" xmlns:w10="urn:schemas-microsoft-com:office:word" xmlns:w="http://schemas.openxmlformats.org/wordprocessingml/2006/main" xmlns:w14="http://schemas.microsoft.com/office/word/2010/wordml" xmlns:w15="http://schemas.microsoft.com/office/word/2012/wordml" xmlns:w16cex="http://schemas.microsoft.com/office/word/2018/wordml/cex" xmlns:w16cid="http://schemas.microsoft.com/office/word/2016/wordml/cid" xmlns:w16="http://schemas.microsoft.com/office/word/2018/wordml" xmlns:w16sdtdh="http://schemas.microsoft.com/office/word/2020/wordml/sdtdatahash" xmlns:w16se="http://schemas.microsoft.com/office/word/2015/wordml/symex" xmlns:wpg="http://schemas.microsoft.com/office/word/2010/wordprocessingGroup" xmlns:wpi="http://schemas.microsoft.com/office/word/2010/wordprocessingInk" xmlns:wne="http://schemas.microsoft.com/office/word/2006/wordml" xmlns:wps="http://schemas.microsoft.com/office/word/2010/wordprocessingShape" mc:Ignorable="w14 w15 w16se w16cid w16 w16cex w16sdtdh wp14">
+  <w:abstractNum w:abstractNumId="0" w15:restartNumberingAfterBreak="0">
+    <w:nsid w:val="109020BD"/>
+    <w:multiLevelType w:val="hybridMultilevel"/>
+    <w:tmpl w:val="5F6AEDD2"/>
+    <w:lvl w:ilvl="0" w:tplc="8668AC66">
+      <w:start w:val="1"/>
+      <w:numFmt w:val="bullet"/>
+      <w:lvlText w:val=""/>
+      <w:lvlJc w:val="left"/>
+      <w:pPr>
+        <w:ind w:left="360" w:hanging="360"/>
+      </w:pPr>
+      <w:rPr>
+        <w:rFonts w:ascii="Symbol" w:eastAsiaTheme="minorHAnsi" w:hAnsi="Symbol" w:cstheme="minorBidi" w:hint="default"/>
+      </w:rPr>
+    </w:lvl>
+    <w:lvl w:ilvl="1" w:tplc="04090003" w:tentative="1">
+      <w:start w:val="1"/>
+      <w:numFmt w:val="bullet"/>
+      <w:lvlText w:val="o"/>
+      <w:lvlJc w:val="left"/>
+      <w:pPr>
+        <w:ind w:left="1080" w:hanging="360"/>
+      </w:pPr>
+      <w:rPr>
+        <w:rFonts w:ascii="Courier New" w:hAnsi="Courier New" w:cs="Courier New" w:hint="default"/>
+      </w:rPr>
+    </w:lvl>
+    <w:lvl w:ilvl="2" w:tplc="04090005" w:tentative="1">
+      <w:start w:val="1"/>
+      <w:numFmt w:val="bullet"/>
+      <w:lvlText w:val=""/>
+      <w:lvlJc w:val="left"/>
+      <w:pPr>
+        <w:ind w:left="1800" w:hanging="360"/>
+      </w:pPr>
+      <w:rPr>
+        <w:rFonts w:ascii="Wingdings" w:hAnsi="Wingdings" w:hint="default"/>
+      </w:rPr>
+    </w:lvl>
+    <w:lvl w:ilvl="3" w:tplc="04090001" w:tentative="1">
+      <w:start w:val="1"/>
+      <w:numFmt w:val="bullet"/>
+      <w:lvlText w:val=""/>
+      <w:lvlJc w:val="left"/>
+      <w:pPr>
+        <w:ind w:left="2520" w:hanging="360"/>
+      </w:pPr>
+      <w:rPr>
+        <w:rFonts w:ascii="Symbol" w:hAnsi="Symbol" w:hint="default"/>
+      </w:rPr>
+    </w:lvl>
+    <w:lvl w:ilvl="4" w:tplc="04090003" w:tentative="1">
+      <w:start w:val="1"/>
+      <w:numFmt w:val="bullet"/>
+      <w:lvlText w:val="o"/>
+      <w:lvlJc w:val="left"/>
+      <w:pPr>
+        <w:ind w:left="3240" w:hanging="360"/>
+      </w:pPr>
+      <w:rPr>
+        <w:rFonts w:ascii="Courier New" w:hAnsi="Courier New" w:cs="Courier New" w:hint="default"/>
+      </w:rPr>
+    </w:lvl>
+    <w:lvl w:ilvl="5" w:tplc="04090005" w:tentative="1">
+      <w:start w:val="1"/>
+      <w:numFmt w:val="bullet"/>
+      <w:lvlText w:val=""/>
+      <w:lvlJc w:val="left"/>
+      <w:pPr>
+        <w:ind w:left="3960" w:hanging="360"/>
+      </w:pPr>
+      <w:rPr>
+        <w:rFonts w:ascii="Wingdings" w:hAnsi="Wingdings" w:hint="default"/>
+      </w:rPr>
+    </w:lvl>
+    <w:lvl w:ilvl="6" w:tplc="04090001" w:tentative="1">
+      <w:start w:val="1"/>
+      <w:numFmt w:val="bullet"/>
+      <w:lvlText w:val=""/>
+      <w:lvlJc w:val="left"/>
+      <w:pPr>
+        <w:ind w:left="4680" w:hanging="360"/>
+      </w:pPr>
+      <w:rPr>
+        <w:rFonts w:ascii="Symbol" w:hAnsi="Symbol" w:hint="default"/>
+      </w:rPr>
+    </w:lvl>
+    <w:lvl w:ilvl="7" w:tplc="04090003" w:tentative="1">
+      <w:start w:val="1"/>
+      <w:numFmt w:val="bullet"/>
+      <w:lvlText w:val="o"/>
+      <w:lvlJc w:val="left"/>
+      <w:pPr>
+        <w:ind w:left="5400" w:hanging="360"/>
+      </w:pPr>
+      <w:rPr>
+        <w:rFonts w:ascii="Courier New" w:hAnsi="Courier New" w:cs="Courier New" w:hint="default"/>
+      </w:rPr>
+    </w:lvl>
+    <w:lvl w:ilvl="8" w:tplc="04090005" w:tentative="1">
+      <w:start w:val="1"/>
+      <w:numFmt w:val="bullet"/>
+      <w:lvlText w:val=""/>
+      <w:lvlJc w:val="left"/>
+      <w:pPr>
+        <w:ind w:left="6120" w:hanging="360"/>
+      </w:pPr>
+      <w:rPr>
+        <w:rFonts w:ascii="Wingdings" w:hAnsi="Wingdings" w:hint="default"/>
+      </w:rPr>
+    </w:lvl>
+  </w:abstractNum>
+  <w:num w:numId="1" w16cid:durableId="986283518">
+    <w:abstractNumId w:val="0"/>
+  </w:num>
+</w:numbering>
 </file>
 
 <file path=word/styles.xml><?xml version="1.0" encoding="utf-8"?>

</xml_diff>

<commit_message>
finished word file, now left to clean up the code
</commit_message>
<xml_diff>
--- a/Deep Learning hw1.docx
+++ b/Deep Learning hw1.docx
@@ -5,8 +5,20 @@
     <w:p>
       <w:pPr>
         <w:jc w:val="center"/>
-      </w:pPr>
-      <w:r>
+        <w:rPr>
+          <w:b/>
+          <w:bCs/>
+          <w:sz w:val="40"/>
+          <w:szCs w:val="40"/>
+        </w:rPr>
+      </w:pPr>
+      <w:r>
+        <w:rPr>
+          <w:b/>
+          <w:bCs/>
+          <w:sz w:val="40"/>
+          <w:szCs w:val="40"/>
+        </w:rPr>
         <w:t>Deep Learning</w:t>
       </w:r>
     </w:p>
@@ -35,33 +47,60 @@
       <w:pPr>
         <w:rPr>
           <w:b/>
-          <w:bCs/>
+          <w:noProof/>
+          <w:sz w:val="28"/>
+          <w:szCs w:val="28"/>
           <w:u w:val="single"/>
         </w:rPr>
       </w:pPr>
       <w:r>
         <w:rPr>
           <w:b/>
-          <w:bCs/>
+          <w:noProof/>
+          <w:sz w:val="28"/>
+          <w:szCs w:val="28"/>
           <w:u w:val="single"/>
         </w:rPr>
-        <w:t>1.a</w:t>
-      </w:r>
-    </w:p>
-    <w:p>
-      <w:pPr>
-        <w:rPr>
-          <w:b/>
-          <w:bCs/>
-        </w:rPr>
-      </w:pPr>
-      <w:r>
-        <w:rPr>
-          <w:b/>
-          <w:bCs/>
+        <w:t>2.1.1</w:t>
+      </w:r>
+    </w:p>
+    <w:p>
+      <w:pPr>
+        <w:rPr>
+          <w:sz w:val="24"/>
+          <w:szCs w:val="24"/>
+        </w:rPr>
+      </w:pPr>
+      <w:r>
+        <w:rPr>
+          <w:sz w:val="24"/>
+          <w:szCs w:val="24"/>
         </w:rPr>
         <w:t xml:space="preserve">Results as we wanted to see. </w:t>
       </w:r>
+      <w:r>
+        <w:rPr>
+          <w:sz w:val="24"/>
+          <w:szCs w:val="24"/>
+        </w:rPr>
+        <w:t>You can find the code in the testingGrad.py file</w:t>
+      </w:r>
+      <w:r>
+        <w:rPr>
+          <w:sz w:val="24"/>
+          <w:szCs w:val="24"/>
+        </w:rPr>
+        <w:t xml:space="preserve"> in Qs2 </w:t>
+      </w:r>
+      <w:proofErr w:type="gramStart"/>
+      <w:r>
+        <w:rPr>
+          <w:sz w:val="24"/>
+          <w:szCs w:val="24"/>
+        </w:rPr>
+        <w:t>directory</w:t>
+      </w:r>
+      <w:proofErr w:type="gramEnd"/>
     </w:p>
     <w:p>
       <w:pPr>
@@ -74,13 +113,23 @@
       </w:pPr>
       <w:r>
         <w:rPr>
-          <w:noProof/>
+          <w:b/>
+          <w:bCs/>
+          <w:u w:val="single"/>
         </w:rPr>
         <w:drawing>
-          <wp:inline distT="0" distB="0" distL="0" distR="0" wp14:anchorId="30877E7B" wp14:editId="656EF13D">
-            <wp:extent cx="2751227" cy="2209800"/>
+          <wp:anchor distT="0" distB="0" distL="114300" distR="114300" simplePos="0" relativeHeight="251662848" behindDoc="0" locked="0" layoutInCell="1" allowOverlap="1" wp14:anchorId="5DA68ED0" wp14:editId="5EB4F5BA">
+            <wp:simplePos x="0" y="0"/>
+            <wp:positionH relativeFrom="column">
+              <wp:posOffset>3340100</wp:posOffset>
+            </wp:positionH>
+            <wp:positionV relativeFrom="paragraph">
+              <wp:posOffset>3175</wp:posOffset>
+            </wp:positionV>
+            <wp:extent cx="2603500" cy="2052482"/>
             <wp:effectExtent l="0" t="0" r="0" b="0"/>
-            <wp:docPr id="1449640572" name="Picture 1" descr="A graph with blue dots&#10;&#10;Description automatically generated"/>
+            <wp:wrapSquare wrapText="bothSides"/>
+            <wp:docPr id="1775707442" name="Picture 1" descr="A graph with a line and a number of numbers&#10;&#10;Description automatically generated with medium confidence"/>
             <wp:cNvGraphicFramePr>
               <a:graphicFrameLocks xmlns:a="http://schemas.openxmlformats.org/drawingml/2006/main" noChangeAspect="1"/>
             </wp:cNvGraphicFramePr>
@@ -88,11 +137,17 @@
               <a:graphicData uri="http://schemas.openxmlformats.org/drawingml/2006/picture">
                 <pic:pic xmlns:pic="http://schemas.openxmlformats.org/drawingml/2006/picture">
                   <pic:nvPicPr>
-                    <pic:cNvPr id="1449640572" name="Picture 1" descr="A graph with blue dots&#10;&#10;Description automatically generated"/>
+                    <pic:cNvPr id="1775707442" name="Picture 1" descr="A graph with a line and a number of numbers&#10;&#10;Description automatically generated with medium confidence"/>
                     <pic:cNvPicPr/>
                   </pic:nvPicPr>
                   <pic:blipFill>
-                    <a:blip r:embed="rId5"/>
+                    <a:blip r:embed="rId5" cstate="print">
+                      <a:extLst>
+                        <a:ext uri="{28A0092B-C50C-407E-A947-70E740481C1C}">
+                          <a14:useLocalDpi xmlns:a14="http://schemas.microsoft.com/office/drawing/2010/main" val="0"/>
+                        </a:ext>
+                      </a:extLst>
+                    </a:blip>
                     <a:stretch>
                       <a:fillRect/>
                     </a:stretch>
@@ -100,7 +155,7 @@
                   <pic:spPr>
                     <a:xfrm>
                       <a:off x="0" y="0"/>
-                      <a:ext cx="2763831" cy="2219923"/>
+                      <a:ext cx="2603500" cy="2052482"/>
                     </a:xfrm>
                     <a:prstGeom prst="rect">
                       <a:avLst/>
@@ -109,7 +164,7 @@
                 </pic:pic>
               </a:graphicData>
             </a:graphic>
-          </wp:inline>
+          </wp:anchor>
         </w:drawing>
       </w:r>
       <w:r>
@@ -117,10 +172,10 @@
           <w:noProof/>
         </w:rPr>
         <w:drawing>
-          <wp:inline distT="0" distB="0" distL="0" distR="0" wp14:anchorId="4649820B" wp14:editId="0214D582">
-            <wp:extent cx="2651760" cy="2119990"/>
+          <wp:inline distT="0" distB="0" distL="0" distR="0" wp14:anchorId="602C16DD" wp14:editId="1D5BE603">
+            <wp:extent cx="2743200" cy="2127739"/>
             <wp:effectExtent l="0" t="0" r="0" b="0"/>
-            <wp:docPr id="1292625405" name="Picture 1" descr="A graph with blue dots&#10;&#10;Description automatically generated"/>
+            <wp:docPr id="1449667674" name="Picture 1"/>
             <wp:cNvGraphicFramePr>
               <a:graphicFrameLocks xmlns:a="http://schemas.openxmlformats.org/drawingml/2006/main" noChangeAspect="1"/>
             </wp:cNvGraphicFramePr>
@@ -128,7 +183,7 @@
               <a:graphicData uri="http://schemas.openxmlformats.org/drawingml/2006/picture">
                 <pic:pic xmlns:pic="http://schemas.openxmlformats.org/drawingml/2006/picture">
                   <pic:nvPicPr>
-                    <pic:cNvPr id="1292625405" name="Picture 1" descr="A graph with blue dots&#10;&#10;Description automatically generated"/>
+                    <pic:cNvPr id="1449667674" name=""/>
                     <pic:cNvPicPr/>
                   </pic:nvPicPr>
                   <pic:blipFill>
@@ -140,7 +195,7 @@
                   <pic:spPr>
                     <a:xfrm>
                       <a:off x="0" y="0"/>
-                      <a:ext cx="2675640" cy="2139081"/>
+                      <a:ext cx="2770713" cy="2149079"/>
                     </a:xfrm>
                     <a:prstGeom prst="rect">
                       <a:avLst/>
@@ -177,10 +232,18 @@
           <w:u w:val="single"/>
         </w:rPr>
         <w:drawing>
-          <wp:inline distT="0" distB="0" distL="0" distR="0" wp14:anchorId="0BF2D899" wp14:editId="3E59246E">
-            <wp:extent cx="2825831" cy="2225040"/>
+          <wp:anchor distT="0" distB="0" distL="114300" distR="114300" simplePos="0" relativeHeight="251664896" behindDoc="0" locked="0" layoutInCell="1" allowOverlap="1" wp14:anchorId="2DC19530" wp14:editId="52569592">
+            <wp:simplePos x="0" y="0"/>
+            <wp:positionH relativeFrom="column">
+              <wp:posOffset>0</wp:posOffset>
+            </wp:positionH>
+            <wp:positionV relativeFrom="paragraph">
+              <wp:posOffset>46990</wp:posOffset>
+            </wp:positionV>
+            <wp:extent cx="2825750" cy="2237105"/>
             <wp:effectExtent l="0" t="0" r="0" b="0"/>
-            <wp:docPr id="460526653" name="Picture 1" descr="A graph with blue dots&#10;&#10;Description automatically generated"/>
+            <wp:wrapSquare wrapText="bothSides"/>
+            <wp:docPr id="805392866" name="Picture 1" descr="A graph of loss difference between two different numbers&#10;&#10;Description automatically generated"/>
             <wp:cNvGraphicFramePr>
               <a:graphicFrameLocks xmlns:a="http://schemas.openxmlformats.org/drawingml/2006/main" noChangeAspect="1"/>
             </wp:cNvGraphicFramePr>
@@ -188,11 +251,17 @@
               <a:graphicData uri="http://schemas.openxmlformats.org/drawingml/2006/picture">
                 <pic:pic xmlns:pic="http://schemas.openxmlformats.org/drawingml/2006/picture">
                   <pic:nvPicPr>
-                    <pic:cNvPr id="460526653" name="Picture 1" descr="A graph with blue dots&#10;&#10;Description automatically generated"/>
+                    <pic:cNvPr id="805392866" name="Picture 1" descr="A graph of loss difference between two different numbers&#10;&#10;Description automatically generated"/>
                     <pic:cNvPicPr/>
                   </pic:nvPicPr>
                   <pic:blipFill>
-                    <a:blip r:embed="rId7"/>
+                    <a:blip r:embed="rId7" cstate="print">
+                      <a:extLst>
+                        <a:ext uri="{28A0092B-C50C-407E-A947-70E740481C1C}">
+                          <a14:useLocalDpi xmlns:a14="http://schemas.microsoft.com/office/drawing/2010/main" val="0"/>
+                        </a:ext>
+                      </a:extLst>
+                    </a:blip>
                     <a:stretch>
                       <a:fillRect/>
                     </a:stretch>
@@ -200,7 +269,7 @@
                   <pic:spPr>
                     <a:xfrm>
                       <a:off x="0" y="0"/>
-                      <a:ext cx="2839750" cy="2236000"/>
+                      <a:ext cx="2825750" cy="2237105"/>
                     </a:xfrm>
                     <a:prstGeom prst="rect">
                       <a:avLst/>
@@ -209,20 +278,208 @@
                 </pic:pic>
               </a:graphicData>
             </a:graphic>
-          </wp:inline>
+            <wp14:sizeRelH relativeFrom="margin">
+              <wp14:pctWidth>0</wp14:pctWidth>
+            </wp14:sizeRelH>
+            <wp14:sizeRelV relativeFrom="margin">
+              <wp14:pctHeight>0</wp14:pctHeight>
+            </wp14:sizeRelV>
+          </wp:anchor>
         </w:drawing>
       </w:r>
-      <w:r>
+    </w:p>
+    <w:p>
+      <w:pPr>
         <w:rPr>
           <w:b/>
           <w:bCs/>
           <w:u w:val="single"/>
         </w:rPr>
+      </w:pPr>
+    </w:p>
+    <w:p>
+      <w:pPr>
+        <w:rPr>
+          <w:b/>
+          <w:bCs/>
+          <w:u w:val="single"/>
+        </w:rPr>
+      </w:pPr>
+    </w:p>
+    <w:p>
+      <w:pPr>
+        <w:rPr>
+          <w:b/>
+          <w:bCs/>
+          <w:u w:val="single"/>
+        </w:rPr>
+      </w:pPr>
+    </w:p>
+    <w:p>
+      <w:pPr>
+        <w:rPr>
+          <w:b/>
+          <w:bCs/>
+          <w:u w:val="single"/>
+        </w:rPr>
+      </w:pPr>
+      <w:r>
+        <w:rPr>
+          <w:b/>
+          <w:bCs/>
+          <w:u w:val="single"/>
+        </w:rPr>
+        <w:br w:type="page"/>
+      </w:r>
+    </w:p>
+    <w:p>
+      <w:pPr>
+        <w:rPr>
+          <w:b/>
+          <w:noProof/>
+          <w:sz w:val="28"/>
+          <w:szCs w:val="28"/>
+          <w:u w:val="single"/>
+        </w:rPr>
+      </w:pPr>
+      <w:r>
+        <w:rPr>
+          <w:b/>
+          <w:noProof/>
+          <w:sz w:val="28"/>
+          <w:szCs w:val="28"/>
+          <w:u w:val="single"/>
+        </w:rPr>
+        <w:lastRenderedPageBreak/>
+        <w:t>2.1.2</w:t>
+      </w:r>
+    </w:p>
+    <w:p>
+      <w:pPr>
+        <w:rPr>
+          <w:sz w:val="24"/>
+          <w:szCs w:val="24"/>
+        </w:rPr>
+      </w:pPr>
+      <w:r>
+        <w:rPr>
+          <w:sz w:val="24"/>
+          <w:szCs w:val="24"/>
+        </w:rPr>
+        <w:t xml:space="preserve">We create our SGD in a way that it doesn’t use the </w:t>
+      </w:r>
+      <w:proofErr w:type="spellStart"/>
+      <w:r>
+        <w:rPr>
+          <w:sz w:val="24"/>
+          <w:szCs w:val="24"/>
+        </w:rPr>
+        <w:t>softmax</w:t>
+      </w:r>
+      <w:proofErr w:type="spellEnd"/>
+      <w:r>
+        <w:rPr>
+          <w:sz w:val="24"/>
+          <w:szCs w:val="24"/>
+        </w:rPr>
+        <w:t xml:space="preserve"> activation function on the output layer if there is only one output </w:t>
+      </w:r>
+      <w:proofErr w:type="spellStart"/>
+      <w:r>
+        <w:rPr>
+          <w:sz w:val="24"/>
+          <w:szCs w:val="24"/>
+        </w:rPr>
+        <w:t>neoron</w:t>
+      </w:r>
+      <w:proofErr w:type="spellEnd"/>
+      <w:r>
+        <w:rPr>
+          <w:sz w:val="24"/>
+          <w:szCs w:val="24"/>
+        </w:rPr>
+        <w:t xml:space="preserve"> in the least squared error example in for this case we don’t want the </w:t>
+      </w:r>
+      <w:proofErr w:type="spellStart"/>
+      <w:r>
+        <w:rPr>
+          <w:sz w:val="24"/>
+          <w:szCs w:val="24"/>
+        </w:rPr>
+        <w:t>softmax</w:t>
+      </w:r>
+      <w:proofErr w:type="spellEnd"/>
+      <w:r>
+        <w:rPr>
+          <w:sz w:val="24"/>
+          <w:szCs w:val="24"/>
+        </w:rPr>
+        <w:t xml:space="preserve"> or the sigmoid, because our network is targeted to predict the y value (a regression).</w:t>
+      </w:r>
+    </w:p>
+    <w:p>
+      <w:pPr>
+        <w:rPr>
+          <w:sz w:val="24"/>
+          <w:szCs w:val="24"/>
+        </w:rPr>
+      </w:pPr>
+      <w:r>
+        <w:rPr>
+          <w:sz w:val="24"/>
+          <w:szCs w:val="24"/>
+        </w:rPr>
+        <w:t xml:space="preserve">We then run our code for the MSE problem and get amazing results, even better </w:t>
+      </w:r>
+      <w:proofErr w:type="spellStart"/>
+      <w:r>
+        <w:rPr>
+          <w:sz w:val="24"/>
+          <w:szCs w:val="24"/>
+        </w:rPr>
+        <w:t>then</w:t>
+      </w:r>
+      <w:proofErr w:type="spellEnd"/>
+      <w:r>
+        <w:rPr>
+          <w:sz w:val="24"/>
+          <w:szCs w:val="24"/>
+        </w:rPr>
+        <w:t xml:space="preserve"> the closed form solution.</w:t>
+      </w:r>
+    </w:p>
+    <w:p>
+      <w:pPr>
+        <w:rPr>
+          <w:sz w:val="24"/>
+          <w:szCs w:val="24"/>
+        </w:rPr>
+      </w:pPr>
+    </w:p>
+    <w:p>
+      <w:pPr>
+        <w:rPr>
+          <w:sz w:val="24"/>
+          <w:szCs w:val="24"/>
+        </w:rPr>
+      </w:pPr>
+      <w:r>
+        <w:rPr>
+          <w:noProof/>
+        </w:rPr>
         <w:drawing>
-          <wp:inline distT="0" distB="0" distL="0" distR="0" wp14:anchorId="01383AA7" wp14:editId="2836C901">
-            <wp:extent cx="2834640" cy="2190789"/>
+          <wp:anchor distT="0" distB="0" distL="114300" distR="114300" simplePos="0" relativeHeight="251660800" behindDoc="0" locked="0" layoutInCell="1" allowOverlap="1" wp14:anchorId="1B4950E8" wp14:editId="0D5D60C8">
+            <wp:simplePos x="0" y="0"/>
+            <wp:positionH relativeFrom="column">
+              <wp:posOffset>3632200</wp:posOffset>
+            </wp:positionH>
+            <wp:positionV relativeFrom="paragraph">
+              <wp:posOffset>762635</wp:posOffset>
+            </wp:positionV>
+            <wp:extent cx="2705100" cy="2226310"/>
             <wp:effectExtent l="0" t="0" r="0" b="0"/>
-            <wp:docPr id="67789177" name="Picture 1"/>
+            <wp:wrapSquare wrapText="bothSides"/>
+            <wp:docPr id="718663930" name="Picture 1" descr="A line graph with blue dots&#10;&#10;Description automatically generated"/>
             <wp:cNvGraphicFramePr>
               <a:graphicFrameLocks xmlns:a="http://schemas.openxmlformats.org/drawingml/2006/main" noChangeAspect="1"/>
             </wp:cNvGraphicFramePr>
@@ -230,11 +487,17 @@
               <a:graphicData uri="http://schemas.openxmlformats.org/drawingml/2006/picture">
                 <pic:pic xmlns:pic="http://schemas.openxmlformats.org/drawingml/2006/picture">
                   <pic:nvPicPr>
-                    <pic:cNvPr id="67789177" name=""/>
+                    <pic:cNvPr id="718663930" name="Picture 1" descr="A line graph with blue dots&#10;&#10;Description automatically generated"/>
                     <pic:cNvPicPr/>
                   </pic:nvPicPr>
                   <pic:blipFill>
-                    <a:blip r:embed="rId8"/>
+                    <a:blip r:embed="rId8" cstate="print">
+                      <a:extLst>
+                        <a:ext uri="{28A0092B-C50C-407E-A947-70E740481C1C}">
+                          <a14:useLocalDpi xmlns:a14="http://schemas.microsoft.com/office/drawing/2010/main" val="0"/>
+                        </a:ext>
+                      </a:extLst>
+                    </a:blip>
                     <a:stretch>
                       <a:fillRect/>
                     </a:stretch>
@@ -242,7 +505,7 @@
                   <pic:spPr>
                     <a:xfrm>
                       <a:off x="0" y="0"/>
-                      <a:ext cx="2851438" cy="2203771"/>
+                      <a:ext cx="2705100" cy="2226310"/>
                     </a:xfrm>
                     <a:prstGeom prst="rect">
                       <a:avLst/>
@@ -251,84 +514,29 @@
                 </pic:pic>
               </a:graphicData>
             </a:graphic>
-          </wp:inline>
+            <wp14:sizeRelH relativeFrom="margin">
+              <wp14:pctWidth>0</wp14:pctWidth>
+            </wp14:sizeRelH>
+            <wp14:sizeRelV relativeFrom="margin">
+              <wp14:pctHeight>0</wp14:pctHeight>
+            </wp14:sizeRelV>
+          </wp:anchor>
         </w:drawing>
       </w:r>
-    </w:p>
-    <w:p>
-      <w:pPr>
-        <w:rPr>
-          <w:b/>
-          <w:bCs/>
-          <w:u w:val="single"/>
-        </w:rPr>
-      </w:pPr>
-    </w:p>
-    <w:p>
-      <w:pPr>
-        <w:rPr>
-          <w:b/>
-          <w:bCs/>
-          <w:u w:val="single"/>
-        </w:rPr>
-      </w:pPr>
-    </w:p>
-    <w:p>
-      <w:pPr>
-        <w:rPr>
-          <w:b/>
-          <w:bCs/>
-          <w:u w:val="single"/>
-        </w:rPr>
-      </w:pPr>
-      <w:r>
-        <w:rPr>
-          <w:b/>
-          <w:bCs/>
-          <w:u w:val="single"/>
-        </w:rPr>
-        <w:br w:type="page"/>
-      </w:r>
-    </w:p>
-    <w:p>
-      <w:pPr>
-        <w:rPr>
-          <w:b/>
-          <w:bCs/>
-          <w:u w:val="single"/>
-        </w:rPr>
-      </w:pPr>
-      <w:r>
-        <w:rPr>
-          <w:b/>
-          <w:bCs/>
-          <w:u w:val="single"/>
-        </w:rPr>
-        <w:lastRenderedPageBreak/>
-        <w:t>1.b</w:t>
-      </w:r>
-    </w:p>
-    <w:p>
-      <w:r>
-        <w:t>We create our SGD in a way that it doesn’t use the softmax activation function on the output layer if there is only one output neoron in the least squared error example in for this case we don’t want the softmax or the sigmoid, because our network is targeted to predict the y value (a regression).</w:t>
-      </w:r>
-    </w:p>
-    <w:p>
-      <w:r>
-        <w:t>We then run our code for the MSE problem and get amazing results, even better then the closed form solution.</w:t>
-      </w:r>
-    </w:p>
-    <w:p/>
-    <w:p>
-      <w:r>
+      <w:r>
+        <w:rPr>
+          <w:noProof/>
+          <w:sz w:val="24"/>
+          <w:szCs w:val="24"/>
+        </w:rPr>
         <w:drawing>
-          <wp:anchor distT="0" distB="0" distL="114300" distR="114300" simplePos="0" relativeHeight="251659264" behindDoc="0" locked="0" layoutInCell="1" allowOverlap="1" wp14:anchorId="59514E3F" wp14:editId="702DB3AE">
+          <wp:anchor distT="0" distB="0" distL="114300" distR="114300" simplePos="0" relativeHeight="251655680" behindDoc="0" locked="0" layoutInCell="1" allowOverlap="1" wp14:anchorId="59514E3F" wp14:editId="38370986">
             <wp:simplePos x="0" y="0"/>
             <wp:positionH relativeFrom="column">
-              <wp:posOffset>-457200</wp:posOffset>
+              <wp:posOffset>-476250</wp:posOffset>
             </wp:positionH>
             <wp:positionV relativeFrom="paragraph">
-              <wp:posOffset>560070</wp:posOffset>
+              <wp:posOffset>725170</wp:posOffset>
             </wp:positionV>
             <wp:extent cx="3947160" cy="2330450"/>
             <wp:effectExtent l="0" t="0" r="0" b="0"/>
@@ -378,66 +586,39 @@
         </w:drawing>
       </w:r>
       <w:r>
-        <w:t>*It is worth mentioning that we used early stopping if loss doesn’t decrease for 10 iteration in a row, but it just kept on decreasing. It is hard to see that in the graph because the loss starts at a very high value.</w:t>
-      </w:r>
-    </w:p>
-    <w:p>
-      <w:r>
-        <w:drawing>
-          <wp:anchor distT="0" distB="0" distL="114300" distR="114300" simplePos="0" relativeHeight="251660288" behindDoc="0" locked="0" layoutInCell="1" allowOverlap="1" wp14:anchorId="1B4950E8" wp14:editId="060E5DB6">
-            <wp:simplePos x="0" y="0"/>
-            <wp:positionH relativeFrom="column">
-              <wp:posOffset>3467100</wp:posOffset>
-            </wp:positionH>
-            <wp:positionV relativeFrom="paragraph">
-              <wp:posOffset>273685</wp:posOffset>
-            </wp:positionV>
-            <wp:extent cx="2407920" cy="1981958"/>
-            <wp:effectExtent l="0" t="0" r="0" b="0"/>
-            <wp:wrapSquare wrapText="bothSides"/>
-            <wp:docPr id="718663930" name="Picture 1" descr="A line graph with blue dots&#10;&#10;Description automatically generated"/>
-            <wp:cNvGraphicFramePr>
-              <a:graphicFrameLocks xmlns:a="http://schemas.openxmlformats.org/drawingml/2006/main" noChangeAspect="1"/>
-            </wp:cNvGraphicFramePr>
-            <a:graphic xmlns:a="http://schemas.openxmlformats.org/drawingml/2006/main">
-              <a:graphicData uri="http://schemas.openxmlformats.org/drawingml/2006/picture">
-                <pic:pic xmlns:pic="http://schemas.openxmlformats.org/drawingml/2006/picture">
-                  <pic:nvPicPr>
-                    <pic:cNvPr id="718663930" name="Picture 1" descr="A line graph with blue dots&#10;&#10;Description automatically generated"/>
-                    <pic:cNvPicPr/>
-                  </pic:nvPicPr>
-                  <pic:blipFill>
-                    <a:blip r:embed="rId10" cstate="print">
-                      <a:extLst>
-                        <a:ext uri="{28A0092B-C50C-407E-A947-70E740481C1C}">
-                          <a14:useLocalDpi xmlns:a14="http://schemas.microsoft.com/office/drawing/2010/main" val="0"/>
-                        </a:ext>
-                      </a:extLst>
-                    </a:blip>
-                    <a:stretch>
-                      <a:fillRect/>
-                    </a:stretch>
-                  </pic:blipFill>
-                  <pic:spPr>
-                    <a:xfrm>
-                      <a:off x="0" y="0"/>
-                      <a:ext cx="2407920" cy="1981958"/>
-                    </a:xfrm>
-                    <a:prstGeom prst="rect">
-                      <a:avLst/>
-                    </a:prstGeom>
-                  </pic:spPr>
-                </pic:pic>
-              </a:graphicData>
-            </a:graphic>
-          </wp:anchor>
-        </w:drawing>
+        <w:rPr>
+          <w:sz w:val="24"/>
+          <w:szCs w:val="24"/>
+        </w:rPr>
+        <w:t xml:space="preserve">*It is worth mentioning that we used early stopping if loss doesn’t decrease for 10 </w:t>
+      </w:r>
+      <w:proofErr w:type="gramStart"/>
+      <w:r>
+        <w:rPr>
+          <w:sz w:val="24"/>
+          <w:szCs w:val="24"/>
+        </w:rPr>
+        <w:t>iteration</w:t>
+      </w:r>
+      <w:proofErr w:type="gramEnd"/>
+      <w:r>
+        <w:rPr>
+          <w:sz w:val="24"/>
+          <w:szCs w:val="24"/>
+        </w:rPr>
+        <w:t xml:space="preserve"> in a row, but it just kept on decreasing. It is hard to see that in the graph because the loss starts at a very high value.</w:t>
       </w:r>
     </w:p>
     <w:p/>
     <w:p>
       <w:r>
-        <w:t>In values we get:</w:t>
+        <w:t>In values</w:t>
+      </w:r>
+      <w:r>
+        <w:t>,</w:t>
+      </w:r>
+      <w:r>
+        <w:t xml:space="preserve"> we get:</w:t>
       </w:r>
     </w:p>
     <w:p>
@@ -457,6 +638,9 @@
           <m:t>y=2.77011x+4.21509</m:t>
         </m:r>
         <m:r>
+          <m:rPr>
+            <m:sty m:val="p"/>
+          </m:rPr>
           <w:rPr>
             <w:rFonts w:ascii="Cambria Math" w:hAnsi="Cambria Math"/>
           </w:rPr>
@@ -477,7 +661,15 @@
     </w:p>
     <w:p>
       <w:r>
-        <w:t>Mean Squared Error (Closed-form): 6.1851108724937465</w:t>
+        <w:t>Mean Squared Error (</w:t>
+      </w:r>
+      <w:proofErr w:type="gramStart"/>
+      <w:r>
+        <w:t>Closed-form</w:t>
+      </w:r>
+      <w:proofErr w:type="gramEnd"/>
+      <w:r>
+        <w:t>): 6.1851108724937465</w:t>
       </w:r>
     </w:p>
     <w:p>
@@ -487,32 +679,74 @@
     </w:p>
     <w:p>
       <w:r>
+        <w:t>I.e. our solution is better than the closed-form one.</w:t>
+      </w:r>
+    </w:p>
+    <w:p/>
+    <w:p>
+      <w:r>
         <w:br w:type="page"/>
       </w:r>
     </w:p>
     <w:p>
       <w:pPr>
         <w:rPr>
+          <w:b/>
+          <w:noProof/>
+          <w:sz w:val="28"/>
+          <w:szCs w:val="28"/>
           <w:u w:val="single"/>
         </w:rPr>
       </w:pPr>
       <w:r>
         <w:rPr>
+          <w:b/>
+          <w:noProof/>
+          <w:sz w:val="28"/>
+          <w:szCs w:val="28"/>
           <w:u w:val="single"/>
         </w:rPr>
         <w:lastRenderedPageBreak/>
-        <w:t>1.c</w:t>
-      </w:r>
-    </w:p>
-    <w:p>
-      <w:r>
-        <w:t xml:space="preserve">We test our minimization of the softmax function first using </w:t>
-      </w:r>
+        <w:t>2.1.3</w:t>
+      </w:r>
+    </w:p>
+    <w:p>
+      <w:r>
+        <w:t xml:space="preserve">We test our minimization of the </w:t>
+      </w:r>
+      <w:proofErr w:type="spellStart"/>
+      <w:r>
+        <w:t>softmax</w:t>
+      </w:r>
+      <w:proofErr w:type="spellEnd"/>
+      <w:r>
+        <w:t xml:space="preserve"> function first using </w:t>
+      </w:r>
+      <w:proofErr w:type="spellStart"/>
       <w:r>
         <w:t>PeaksData</w:t>
       </w:r>
-      <w:r>
-        <w:t xml:space="preserve"> dataset. Running our SGD on multiple combinations of learning rate and batch size. Before moving in, we have to hold in mind that one layer with a softmax activation function cant solve this well because the simple fact that having 0 inner layers means that the NN can learn only a linear separator, as it did well in the previous question. As this task isn’t really in the power of our “mini NN”, we have no high hopes for significant differences between the parameter combinations, and they can be highly dependent on the initialization of the random weights.</w:t>
+      <w:proofErr w:type="spellEnd"/>
+      <w:r>
+        <w:t xml:space="preserve"> dataset. Running our SGD on multiple combinations of learning rate and batch size. Before moving in, we have to hold in mind that one layer with a </w:t>
+      </w:r>
+      <w:proofErr w:type="spellStart"/>
+      <w:r>
+        <w:t>softmax</w:t>
+      </w:r>
+      <w:proofErr w:type="spellEnd"/>
+      <w:r>
+        <w:t xml:space="preserve"> activation function </w:t>
+      </w:r>
+      <w:proofErr w:type="spellStart"/>
+      <w:proofErr w:type="gramStart"/>
+      <w:r>
+        <w:t>cant</w:t>
+      </w:r>
+      <w:proofErr w:type="spellEnd"/>
+      <w:proofErr w:type="gramEnd"/>
+      <w:r>
+        <w:t xml:space="preserve"> solve this well because the simple fact that having 0 inner layers means that the NN can learn only a linear separator, as it did well in the previous question. As this task isn’t really in the power of our “mini NN”, we have no high hopes for significant differences between the parameter combinations, and they can be highly dependent on the initialization of the random weights.</w:t>
       </w:r>
       <w:r>
         <w:br/>
@@ -578,8 +812,11 @@
     </w:p>
     <w:p>
       <w:r>
+        <w:rPr>
+          <w:noProof/>
+        </w:rPr>
         <w:drawing>
-          <wp:anchor distT="0" distB="0" distL="114300" distR="114300" simplePos="0" relativeHeight="251661312" behindDoc="0" locked="0" layoutInCell="1" allowOverlap="1" wp14:anchorId="30CC3692" wp14:editId="3AA92572">
+          <wp:anchor distT="0" distB="0" distL="114300" distR="114300" simplePos="0" relativeHeight="251661312" behindDoc="0" locked="0" layoutInCell="1" allowOverlap="1" wp14:anchorId="30CC3692" wp14:editId="712799F0">
             <wp:simplePos x="0" y="0"/>
             <wp:positionH relativeFrom="column">
               <wp:posOffset>3152775</wp:posOffset>
@@ -602,7 +839,7 @@
                     <pic:cNvPicPr/>
                   </pic:nvPicPr>
                   <pic:blipFill>
-                    <a:blip r:embed="rId11" cstate="print">
+                    <a:blip r:embed="rId10" cstate="print">
                       <a:extLst>
                         <a:ext uri="{28A0092B-C50C-407E-A947-70E740481C1C}">
                           <a14:useLocalDpi xmlns:a14="http://schemas.microsoft.com/office/drawing/2010/main" val="0"/>
@@ -654,7 +891,7 @@
                     <pic:cNvPicPr/>
                   </pic:nvPicPr>
                   <pic:blipFill rotWithShape="1">
-                    <a:blip r:embed="rId12"/>
+                    <a:blip r:embed="rId11"/>
                     <a:srcRect r="6104"/>
                     <a:stretch/>
                   </pic:blipFill>
@@ -690,7 +927,15 @@
     <w:p>
       <w:r>
         <w:lastRenderedPageBreak/>
-        <w:t>We then move on and run the same thing on the GMMData. Finding that the best combination is Learning rate: 0.01 Batch size: 50</w:t>
+        <w:t xml:space="preserve">We then move on and run the same thing on the </w:t>
+      </w:r>
+      <w:proofErr w:type="spellStart"/>
+      <w:r>
+        <w:t>GMMData</w:t>
+      </w:r>
+      <w:proofErr w:type="spellEnd"/>
+      <w:r>
+        <w:t>. Finding that the best combination is Learning rate: 0.01 Batch size: 50</w:t>
       </w:r>
       <w:r>
         <w:t>.</w:t>
@@ -698,6 +943,9 @@
     </w:p>
     <w:p>
       <w:r>
+        <w:rPr>
+          <w:noProof/>
+        </w:rPr>
         <w:drawing>
           <wp:anchor distT="0" distB="0" distL="114300" distR="114300" simplePos="0" relativeHeight="251662336" behindDoc="0" locked="0" layoutInCell="1" allowOverlap="1" wp14:anchorId="01F9D774" wp14:editId="1E4C35D0">
             <wp:simplePos x="0" y="0"/>
@@ -722,7 +970,7 @@
                     <pic:cNvPicPr/>
                   </pic:nvPicPr>
                   <pic:blipFill rotWithShape="1">
-                    <a:blip r:embed="rId13">
+                    <a:blip r:embed="rId12">
                       <a:extLst>
                         <a:ext uri="{28A0092B-C50C-407E-A947-70E740481C1C}">
                           <a14:useLocalDpi xmlns:a14="http://schemas.microsoft.com/office/drawing/2010/main" val="0"/>
@@ -759,6 +1007,9 @@
         </w:drawing>
       </w:r>
       <w:r>
+        <w:rPr>
+          <w:noProof/>
+        </w:rPr>
         <w:drawing>
           <wp:inline distT="0" distB="0" distL="0" distR="0" wp14:anchorId="5444E84E" wp14:editId="2EA890FB">
             <wp:extent cx="3063240" cy="2318239"/>
@@ -775,7 +1026,7 @@
                     <pic:cNvPicPr/>
                   </pic:nvPicPr>
                   <pic:blipFill>
-                    <a:blip r:embed="rId14"/>
+                    <a:blip r:embed="rId13"/>
                     <a:stretch>
                       <a:fillRect/>
                     </a:stretch>
@@ -799,9 +1050,1216 @@
     <w:p>
       <w:pPr>
         <w:rPr>
-          <w:rFonts w:hint="cs"/>
-        </w:rPr>
-      </w:pPr>
+          <w:b/>
+          <w:bCs/>
+          <w:sz w:val="28"/>
+          <w:szCs w:val="28"/>
+          <w:u w:val="single"/>
+        </w:rPr>
+      </w:pPr>
+      <w:r>
+        <w:rPr>
+          <w:b/>
+          <w:bCs/>
+          <w:sz w:val="28"/>
+          <w:szCs w:val="28"/>
+          <w:u w:val="single"/>
+        </w:rPr>
+        <w:t>QS</w:t>
+      </w:r>
+      <w:r>
+        <w:rPr>
+          <w:b/>
+          <w:bCs/>
+          <w:sz w:val="28"/>
+          <w:szCs w:val="28"/>
+          <w:u w:val="single"/>
+        </w:rPr>
+        <w:t>2</w:t>
+      </w:r>
+      <w:r>
+        <w:rPr>
+          <w:b/>
+          <w:bCs/>
+          <w:sz w:val="28"/>
+          <w:szCs w:val="28"/>
+          <w:u w:val="single"/>
+        </w:rPr>
+        <w:t>:</w:t>
+      </w:r>
+    </w:p>
+    <w:p>
+      <w:pPr>
+        <w:rPr>
+          <w:b/>
+          <w:bCs/>
+          <w:sz w:val="28"/>
+          <w:szCs w:val="28"/>
+          <w:u w:val="single"/>
+        </w:rPr>
+      </w:pPr>
+      <w:r>
+        <w:rPr>
+          <w:b/>
+          <w:bCs/>
+          <w:sz w:val="28"/>
+          <w:szCs w:val="28"/>
+          <w:u w:val="single"/>
+        </w:rPr>
+        <w:t>2.2.1</w:t>
+      </w:r>
+    </w:p>
+    <w:p>
+      <w:r>
+        <w:t xml:space="preserve">After implementing our </w:t>
+      </w:r>
+      <w:proofErr w:type="gramStart"/>
+      <w:r>
+        <w:t>network</w:t>
+      </w:r>
+      <w:proofErr w:type="gramEnd"/>
+      <w:r>
+        <w:t xml:space="preserve"> we perform Jacobian tests.</w:t>
+      </w:r>
+    </w:p>
+    <w:p>
+      <w:r>
+        <w:t>First on a regular network with 2 inner layers, can be found in the function “</w:t>
+      </w:r>
+      <w:r>
+        <w:t xml:space="preserve">def </w:t>
+      </w:r>
+      <w:proofErr w:type="spellStart"/>
+      <w:r>
+        <w:t>runJacTest</w:t>
+      </w:r>
+      <w:proofErr w:type="spellEnd"/>
+      <w:r>
+        <w:t xml:space="preserve">” in the NN.py file. </w:t>
+      </w:r>
+      <w:r>
+        <w:t xml:space="preserve">The results can be found </w:t>
+      </w:r>
+      <w:proofErr w:type="gramStart"/>
+      <w:r>
+        <w:t>In</w:t>
+      </w:r>
+      <w:proofErr w:type="gramEnd"/>
+      <w:r>
+        <w:t xml:space="preserve"> the “</w:t>
+      </w:r>
+      <w:proofErr w:type="spellStart"/>
+      <w:r>
+        <w:t>Jacobian_Test_Regular_NN</w:t>
+      </w:r>
+      <w:proofErr w:type="spellEnd"/>
+      <w:r>
+        <w:t>” Directory, we will add a sample of them here.</w:t>
+      </w:r>
+    </w:p>
+    <w:p>
+      <w:pPr>
+        <w:rPr>
+          <w:noProof/>
+        </w:rPr>
+      </w:pPr>
+      <w:r>
+        <w:drawing>
+          <wp:inline distT="0" distB="0" distL="0" distR="0" wp14:anchorId="665AB057" wp14:editId="0E6EBD86">
+            <wp:extent cx="2675466" cy="2006600"/>
+            <wp:effectExtent l="0" t="0" r="0" b="0"/>
+            <wp:docPr id="1356054814" name="Picture 1"/>
+            <wp:cNvGraphicFramePr>
+              <a:graphicFrameLocks xmlns:a="http://schemas.openxmlformats.org/drawingml/2006/main" noChangeAspect="1"/>
+            </wp:cNvGraphicFramePr>
+            <a:graphic xmlns:a="http://schemas.openxmlformats.org/drawingml/2006/main">
+              <a:graphicData uri="http://schemas.openxmlformats.org/drawingml/2006/picture">
+                <pic:pic xmlns:pic="http://schemas.openxmlformats.org/drawingml/2006/picture">
+                  <pic:nvPicPr>
+                    <pic:cNvPr id="1356054814" name=""/>
+                    <pic:cNvPicPr/>
+                  </pic:nvPicPr>
+                  <pic:blipFill>
+                    <a:blip r:embed="rId14"/>
+                    <a:stretch>
+                      <a:fillRect/>
+                    </a:stretch>
+                  </pic:blipFill>
+                  <pic:spPr>
+                    <a:xfrm>
+                      <a:off x="0" y="0"/>
+                      <a:ext cx="2679227" cy="2009421"/>
+                    </a:xfrm>
+                    <a:prstGeom prst="rect">
+                      <a:avLst/>
+                    </a:prstGeom>
+                  </pic:spPr>
+                </pic:pic>
+              </a:graphicData>
+            </a:graphic>
+          </wp:inline>
+        </w:drawing>
+      </w:r>
+      <w:r>
+        <w:rPr>
+          <w:noProof/>
+        </w:rPr>
+        <w:t xml:space="preserve"> </w:t>
+      </w:r>
+      <w:r>
+        <w:drawing>
+          <wp:inline distT="0" distB="0" distL="0" distR="0" wp14:anchorId="63C82BFC" wp14:editId="0F396202">
+            <wp:extent cx="2616199" cy="1962150"/>
+            <wp:effectExtent l="0" t="0" r="0" b="0"/>
+            <wp:docPr id="1511274330" name="Picture 1" descr="A graph with a line&#10;&#10;Description automatically generated"/>
+            <wp:cNvGraphicFramePr>
+              <a:graphicFrameLocks xmlns:a="http://schemas.openxmlformats.org/drawingml/2006/main" noChangeAspect="1"/>
+            </wp:cNvGraphicFramePr>
+            <a:graphic xmlns:a="http://schemas.openxmlformats.org/drawingml/2006/main">
+              <a:graphicData uri="http://schemas.openxmlformats.org/drawingml/2006/picture">
+                <pic:pic xmlns:pic="http://schemas.openxmlformats.org/drawingml/2006/picture">
+                  <pic:nvPicPr>
+                    <pic:cNvPr id="1511274330" name="Picture 1" descr="A graph with a line&#10;&#10;Description automatically generated"/>
+                    <pic:cNvPicPr/>
+                  </pic:nvPicPr>
+                  <pic:blipFill>
+                    <a:blip r:embed="rId15"/>
+                    <a:stretch>
+                      <a:fillRect/>
+                    </a:stretch>
+                  </pic:blipFill>
+                  <pic:spPr>
+                    <a:xfrm>
+                      <a:off x="0" y="0"/>
+                      <a:ext cx="2634579" cy="1975935"/>
+                    </a:xfrm>
+                    <a:prstGeom prst="rect">
+                      <a:avLst/>
+                    </a:prstGeom>
+                  </pic:spPr>
+                </pic:pic>
+              </a:graphicData>
+            </a:graphic>
+          </wp:inline>
+        </w:drawing>
+      </w:r>
+    </w:p>
+    <w:p>
+      <w:pPr>
+        <w:rPr>
+          <w:noProof/>
+        </w:rPr>
+      </w:pPr>
+      <w:r>
+        <w:rPr>
+          <w:noProof/>
+        </w:rPr>
+        <w:br w:type="page"/>
+      </w:r>
+    </w:p>
+    <w:p>
+      <w:pPr>
+        <w:rPr>
+          <w:b/>
+          <w:noProof/>
+          <w:sz w:val="28"/>
+          <w:szCs w:val="28"/>
+          <w:u w:val="single"/>
+        </w:rPr>
+      </w:pPr>
+      <w:r>
+        <w:rPr>
+          <w:b/>
+          <w:noProof/>
+          <w:sz w:val="28"/>
+          <w:szCs w:val="28"/>
+          <w:u w:val="single"/>
+        </w:rPr>
+        <w:lastRenderedPageBreak/>
+        <w:t>2.2.2</w:t>
+      </w:r>
+    </w:p>
+    <w:p>
+      <w:r>
+        <w:rPr>
+          <w:noProof/>
+        </w:rPr>
+        <w:t xml:space="preserve">We move and repeat this test for the residual network, again with 2 inner layers, using the function “def </w:t>
+      </w:r>
+      <w:r>
+        <w:rPr>
+          <w:noProof/>
+        </w:rPr>
+        <w:t>runResNetJacTest</w:t>
+      </w:r>
+      <w:r>
+        <w:rPr>
+          <w:noProof/>
+        </w:rPr>
+        <w:t>” in the NN.py file. The full results can be found in the “</w:t>
+      </w:r>
+      <w:r>
+        <w:rPr>
+          <w:noProof/>
+        </w:rPr>
+        <w:t>Jacobian_Test_ResNet</w:t>
+      </w:r>
+      <w:r>
+        <w:rPr>
+          <w:noProof/>
+        </w:rPr>
+        <w:t>” directory</w:t>
+      </w:r>
+      <w:r>
+        <w:t>, we will add a sample of them here.</w:t>
+      </w:r>
+    </w:p>
+    <w:p>
+      <w:r>
+        <w:drawing>
+          <wp:inline distT="0" distB="0" distL="0" distR="0" wp14:anchorId="6A307E85" wp14:editId="12CA9F49">
+            <wp:extent cx="2444750" cy="1833563"/>
+            <wp:effectExtent l="0" t="0" r="0" b="0"/>
+            <wp:docPr id="1239460748" name="Picture 1"/>
+            <wp:cNvGraphicFramePr>
+              <a:graphicFrameLocks xmlns:a="http://schemas.openxmlformats.org/drawingml/2006/main" noChangeAspect="1"/>
+            </wp:cNvGraphicFramePr>
+            <a:graphic xmlns:a="http://schemas.openxmlformats.org/drawingml/2006/main">
+              <a:graphicData uri="http://schemas.openxmlformats.org/drawingml/2006/picture">
+                <pic:pic xmlns:pic="http://schemas.openxmlformats.org/drawingml/2006/picture">
+                  <pic:nvPicPr>
+                    <pic:cNvPr id="1239460748" name=""/>
+                    <pic:cNvPicPr/>
+                  </pic:nvPicPr>
+                  <pic:blipFill>
+                    <a:blip r:embed="rId16"/>
+                    <a:stretch>
+                      <a:fillRect/>
+                    </a:stretch>
+                  </pic:blipFill>
+                  <pic:spPr>
+                    <a:xfrm>
+                      <a:off x="0" y="0"/>
+                      <a:ext cx="2447761" cy="1835821"/>
+                    </a:xfrm>
+                    <a:prstGeom prst="rect">
+                      <a:avLst/>
+                    </a:prstGeom>
+                  </pic:spPr>
+                </pic:pic>
+              </a:graphicData>
+            </a:graphic>
+          </wp:inline>
+        </w:drawing>
+      </w:r>
+      <w:r>
+        <w:drawing>
+          <wp:inline distT="0" distB="0" distL="0" distR="0" wp14:anchorId="369EF7F1" wp14:editId="508E526B">
+            <wp:extent cx="2381250" cy="1785938"/>
+            <wp:effectExtent l="0" t="0" r="0" b="0"/>
+            <wp:docPr id="1323698267" name="Picture 1" descr="A graph of a difference between two different colored lines&#10;&#10;Description automatically generated"/>
+            <wp:cNvGraphicFramePr>
+              <a:graphicFrameLocks xmlns:a="http://schemas.openxmlformats.org/drawingml/2006/main" noChangeAspect="1"/>
+            </wp:cNvGraphicFramePr>
+            <a:graphic xmlns:a="http://schemas.openxmlformats.org/drawingml/2006/main">
+              <a:graphicData uri="http://schemas.openxmlformats.org/drawingml/2006/picture">
+                <pic:pic xmlns:pic="http://schemas.openxmlformats.org/drawingml/2006/picture">
+                  <pic:nvPicPr>
+                    <pic:cNvPr id="1323698267" name="Picture 1" descr="A graph of a difference between two different colored lines&#10;&#10;Description automatically generated"/>
+                    <pic:cNvPicPr/>
+                  </pic:nvPicPr>
+                  <pic:blipFill>
+                    <a:blip r:embed="rId17"/>
+                    <a:stretch>
+                      <a:fillRect/>
+                    </a:stretch>
+                  </pic:blipFill>
+                  <pic:spPr>
+                    <a:xfrm>
+                      <a:off x="0" y="0"/>
+                      <a:ext cx="2387475" cy="1790607"/>
+                    </a:xfrm>
+                    <a:prstGeom prst="rect">
+                      <a:avLst/>
+                    </a:prstGeom>
+                  </pic:spPr>
+                </pic:pic>
+              </a:graphicData>
+            </a:graphic>
+          </wp:inline>
+        </w:drawing>
+      </w:r>
+    </w:p>
+    <w:p>
+      <w:pPr>
+        <w:rPr>
+          <w:b/>
+          <w:noProof/>
+          <w:sz w:val="28"/>
+          <w:szCs w:val="28"/>
+          <w:u w:val="single"/>
+        </w:rPr>
+      </w:pPr>
+      <w:r>
+        <w:rPr>
+          <w:b/>
+          <w:noProof/>
+          <w:sz w:val="28"/>
+          <w:szCs w:val="28"/>
+          <w:u w:val="single"/>
+        </w:rPr>
+        <w:t>2.2.</w:t>
+      </w:r>
+      <w:r>
+        <w:rPr>
+          <w:b/>
+          <w:noProof/>
+          <w:sz w:val="28"/>
+          <w:szCs w:val="28"/>
+          <w:u w:val="single"/>
+        </w:rPr>
+        <w:t>3</w:t>
+      </w:r>
+    </w:p>
+    <w:p>
+      <w:r>
+        <w:rPr>
+          <w:bCs/>
+          <w:noProof/>
+          <w:sz w:val="28"/>
+          <w:szCs w:val="28"/>
+        </w:rPr>
+        <w:t xml:space="preserve">We proceed to our grad test, again, with 2 inner layers, using the function “def run_grad_test” in the NN.py file. </w:t>
+      </w:r>
+      <w:r>
+        <w:rPr>
+          <w:noProof/>
+        </w:rPr>
+        <w:t>The full results can be found in the “</w:t>
+      </w:r>
+      <w:r>
+        <w:rPr>
+          <w:noProof/>
+        </w:rPr>
+        <w:t>Grad_tests_Regular_NN</w:t>
+      </w:r>
+      <w:r>
+        <w:rPr>
+          <w:noProof/>
+        </w:rPr>
+        <w:t>” directory</w:t>
+      </w:r>
+      <w:r>
+        <w:t xml:space="preserve">, we will add a sample of them </w:t>
+      </w:r>
+      <w:proofErr w:type="gramStart"/>
+      <w:r>
+        <w:t>here.</w:t>
+      </w:r>
+      <w:r>
+        <w:t>(</w:t>
+      </w:r>
+      <w:proofErr w:type="gramEnd"/>
+      <w:r>
+        <w:t>The x axis is “power of 0.5 for epsilon” as before)</w:t>
+      </w:r>
+    </w:p>
+    <w:p>
+      <w:pPr>
+        <w:rPr>
+          <w:noProof/>
+        </w:rPr>
+      </w:pPr>
+      <w:r>
+        <w:drawing>
+          <wp:inline distT="0" distB="0" distL="0" distR="0" wp14:anchorId="65896317" wp14:editId="1FC9D406">
+            <wp:extent cx="2622550" cy="1966913"/>
+            <wp:effectExtent l="0" t="0" r="0" b="0"/>
+            <wp:docPr id="1396853860" name="Picture 1" descr="A graph with a line&#10;&#10;Description automatically generated"/>
+            <wp:cNvGraphicFramePr>
+              <a:graphicFrameLocks xmlns:a="http://schemas.openxmlformats.org/drawingml/2006/main" noChangeAspect="1"/>
+            </wp:cNvGraphicFramePr>
+            <a:graphic xmlns:a="http://schemas.openxmlformats.org/drawingml/2006/main">
+              <a:graphicData uri="http://schemas.openxmlformats.org/drawingml/2006/picture">
+                <pic:pic xmlns:pic="http://schemas.openxmlformats.org/drawingml/2006/picture">
+                  <pic:nvPicPr>
+                    <pic:cNvPr id="1396853860" name="Picture 1" descr="A graph with a line&#10;&#10;Description automatically generated"/>
+                    <pic:cNvPicPr/>
+                  </pic:nvPicPr>
+                  <pic:blipFill>
+                    <a:blip r:embed="rId18"/>
+                    <a:stretch>
+                      <a:fillRect/>
+                    </a:stretch>
+                  </pic:blipFill>
+                  <pic:spPr>
+                    <a:xfrm>
+                      <a:off x="0" y="0"/>
+                      <a:ext cx="2625693" cy="1969270"/>
+                    </a:xfrm>
+                    <a:prstGeom prst="rect">
+                      <a:avLst/>
+                    </a:prstGeom>
+                  </pic:spPr>
+                </pic:pic>
+              </a:graphicData>
+            </a:graphic>
+          </wp:inline>
+        </w:drawing>
+      </w:r>
+      <w:r>
+        <w:rPr>
+          <w:noProof/>
+        </w:rPr>
+        <w:t xml:space="preserve"> </w:t>
+      </w:r>
+      <w:r>
+        <w:drawing>
+          <wp:inline distT="0" distB="0" distL="0" distR="0" wp14:anchorId="5503D687" wp14:editId="20B2FF88">
+            <wp:extent cx="2635250" cy="1976439"/>
+            <wp:effectExtent l="0" t="0" r="0" b="0"/>
+            <wp:docPr id="601618863" name="Picture 1" descr="A graph of different colored lines&#10;&#10;Description automatically generated"/>
+            <wp:cNvGraphicFramePr>
+              <a:graphicFrameLocks xmlns:a="http://schemas.openxmlformats.org/drawingml/2006/main" noChangeAspect="1"/>
+            </wp:cNvGraphicFramePr>
+            <a:graphic xmlns:a="http://schemas.openxmlformats.org/drawingml/2006/main">
+              <a:graphicData uri="http://schemas.openxmlformats.org/drawingml/2006/picture">
+                <pic:pic xmlns:pic="http://schemas.openxmlformats.org/drawingml/2006/picture">
+                  <pic:nvPicPr>
+                    <pic:cNvPr id="601618863" name="Picture 1" descr="A graph of different colored lines&#10;&#10;Description automatically generated"/>
+                    <pic:cNvPicPr/>
+                  </pic:nvPicPr>
+                  <pic:blipFill>
+                    <a:blip r:embed="rId19"/>
+                    <a:stretch>
+                      <a:fillRect/>
+                    </a:stretch>
+                  </pic:blipFill>
+                  <pic:spPr>
+                    <a:xfrm>
+                      <a:off x="0" y="0"/>
+                      <a:ext cx="2645345" cy="1984010"/>
+                    </a:xfrm>
+                    <a:prstGeom prst="rect">
+                      <a:avLst/>
+                    </a:prstGeom>
+                  </pic:spPr>
+                </pic:pic>
+              </a:graphicData>
+            </a:graphic>
+          </wp:inline>
+        </w:drawing>
+      </w:r>
+    </w:p>
+    <w:p>
+      <w:pPr>
+        <w:rPr>
+          <w:noProof/>
+        </w:rPr>
+      </w:pPr>
+      <w:r>
+        <w:rPr>
+          <w:noProof/>
+        </w:rPr>
+        <w:t>We do the same to a resnet, and once again full results can be found In the “</w:t>
+      </w:r>
+      <w:r>
+        <w:rPr>
+          <w:noProof/>
+        </w:rPr>
+        <w:t>Grad_tests_ResNet</w:t>
+      </w:r>
+      <w:r>
+        <w:rPr>
+          <w:noProof/>
+        </w:rPr>
+        <w:t xml:space="preserve">” directory. </w:t>
+      </w:r>
+    </w:p>
+    <w:p>
+      <w:r>
+        <w:drawing>
+          <wp:inline distT="0" distB="0" distL="0" distR="0" wp14:anchorId="29FCF89C" wp14:editId="01E14BE0">
+            <wp:extent cx="1943100" cy="1480576"/>
+            <wp:effectExtent l="0" t="0" r="0" b="0"/>
+            <wp:docPr id="329149264" name="Picture 1" descr="A graph with a line&#10;&#10;Description automatically generated"/>
+            <wp:cNvGraphicFramePr>
+              <a:graphicFrameLocks xmlns:a="http://schemas.openxmlformats.org/drawingml/2006/main" noChangeAspect="1"/>
+            </wp:cNvGraphicFramePr>
+            <a:graphic xmlns:a="http://schemas.openxmlformats.org/drawingml/2006/main">
+              <a:graphicData uri="http://schemas.openxmlformats.org/drawingml/2006/picture">
+                <pic:pic xmlns:pic="http://schemas.openxmlformats.org/drawingml/2006/picture">
+                  <pic:nvPicPr>
+                    <pic:cNvPr id="329149264" name="Picture 1" descr="A graph with a line&#10;&#10;Description automatically generated"/>
+                    <pic:cNvPicPr/>
+                  </pic:nvPicPr>
+                  <pic:blipFill>
+                    <a:blip r:embed="rId20"/>
+                    <a:stretch>
+                      <a:fillRect/>
+                    </a:stretch>
+                  </pic:blipFill>
+                  <pic:spPr>
+                    <a:xfrm>
+                      <a:off x="0" y="0"/>
+                      <a:ext cx="1952720" cy="1487906"/>
+                    </a:xfrm>
+                    <a:prstGeom prst="rect">
+                      <a:avLst/>
+                    </a:prstGeom>
+                  </pic:spPr>
+                </pic:pic>
+              </a:graphicData>
+            </a:graphic>
+          </wp:inline>
+        </w:drawing>
+      </w:r>
+      <w:r>
+        <w:rPr>
+          <w:noProof/>
+        </w:rPr>
+        <w:t xml:space="preserve"> </w:t>
+      </w:r>
+      <w:r>
+        <w:drawing>
+          <wp:inline distT="0" distB="0" distL="0" distR="0" wp14:anchorId="31EDE329" wp14:editId="79EC94C5">
+            <wp:extent cx="2095500" cy="1600953"/>
+            <wp:effectExtent l="0" t="0" r="0" b="0"/>
+            <wp:docPr id="1977641948" name="Picture 1" descr="A graph with a line and a line&#10;&#10;Description automatically generated with medium confidence"/>
+            <wp:cNvGraphicFramePr>
+              <a:graphicFrameLocks xmlns:a="http://schemas.openxmlformats.org/drawingml/2006/main" noChangeAspect="1"/>
+            </wp:cNvGraphicFramePr>
+            <a:graphic xmlns:a="http://schemas.openxmlformats.org/drawingml/2006/main">
+              <a:graphicData uri="http://schemas.openxmlformats.org/drawingml/2006/picture">
+                <pic:pic xmlns:pic="http://schemas.openxmlformats.org/drawingml/2006/picture">
+                  <pic:nvPicPr>
+                    <pic:cNvPr id="1977641948" name="Picture 1" descr="A graph with a line and a line&#10;&#10;Description automatically generated with medium confidence"/>
+                    <pic:cNvPicPr/>
+                  </pic:nvPicPr>
+                  <pic:blipFill>
+                    <a:blip r:embed="rId21"/>
+                    <a:stretch>
+                      <a:fillRect/>
+                    </a:stretch>
+                  </pic:blipFill>
+                  <pic:spPr>
+                    <a:xfrm>
+                      <a:off x="0" y="0"/>
+                      <a:ext cx="2098235" cy="1603042"/>
+                    </a:xfrm>
+                    <a:prstGeom prst="rect">
+                      <a:avLst/>
+                    </a:prstGeom>
+                  </pic:spPr>
+                </pic:pic>
+              </a:graphicData>
+            </a:graphic>
+          </wp:inline>
+        </w:drawing>
+      </w:r>
+    </w:p>
+    <w:p>
+      <w:pPr>
+        <w:rPr>
+          <w:bCs/>
+          <w:noProof/>
+          <w:sz w:val="28"/>
+          <w:szCs w:val="28"/>
+        </w:rPr>
+      </w:pPr>
+    </w:p>
+    <w:p>
+      <w:pPr>
+        <w:rPr>
+          <w:b/>
+          <w:noProof/>
+          <w:sz w:val="28"/>
+          <w:szCs w:val="28"/>
+          <w:u w:val="single"/>
+        </w:rPr>
+      </w:pPr>
+      <w:r>
+        <w:rPr>
+          <w:b/>
+          <w:noProof/>
+          <w:sz w:val="28"/>
+          <w:szCs w:val="28"/>
+          <w:u w:val="single"/>
+        </w:rPr>
+        <w:t>2.2.</w:t>
+      </w:r>
+      <w:r>
+        <w:rPr>
+          <w:b/>
+          <w:noProof/>
+          <w:sz w:val="28"/>
+          <w:szCs w:val="28"/>
+          <w:u w:val="single"/>
+        </w:rPr>
+        <w:t>4</w:t>
+      </w:r>
+    </w:p>
+    <w:p>
+      <w:pPr>
+        <w:rPr>
+          <w:bCs/>
+          <w:noProof/>
+        </w:rPr>
+      </w:pPr>
+      <w:r>
+        <w:rPr>
+          <w:bCs/>
+          <w:noProof/>
+        </w:rPr>
+        <w:t xml:space="preserve">We proceed to train our NN on two data sets. </w:t>
+      </w:r>
+    </w:p>
+    <w:p>
+      <w:r>
+        <w:rPr>
+          <w:bCs/>
+          <w:noProof/>
+        </w:rPr>
+        <w:t xml:space="preserve">Starting with </w:t>
+      </w:r>
+      <w:proofErr w:type="spellStart"/>
+      <w:r>
+        <w:t>PeaksData</w:t>
+      </w:r>
+      <w:proofErr w:type="spellEnd"/>
+      <w:r>
+        <w:t xml:space="preserve"> </w:t>
+      </w:r>
+      <w:r>
+        <w:rPr>
+          <w:bCs/>
+          <w:noProof/>
+        </w:rPr>
+        <w:t>w</w:t>
+      </w:r>
+      <w:r>
+        <w:rPr>
+          <w:bCs/>
+          <w:noProof/>
+        </w:rPr>
+        <w:t xml:space="preserve">e find that the best parameters are lr of 0.0001 and batch size of a 100. </w:t>
+      </w:r>
+      <w:r>
+        <w:t>We once again use early stopping when for 10 iterations the loss doesn’t decrease on the validation set</w:t>
+      </w:r>
+      <w:r>
+        <w:t xml:space="preserve">. </w:t>
+      </w:r>
+      <w:r>
+        <w:br/>
+        <w:t>The model we tried stops after 33 epochs returning the next results:</w:t>
+      </w:r>
+    </w:p>
+    <w:p>
+      <w:r>
+        <w:drawing>
+          <wp:inline distT="0" distB="0" distL="0" distR="0" wp14:anchorId="1E23403E" wp14:editId="6AD22C6D">
+            <wp:extent cx="2311400" cy="1801213"/>
+            <wp:effectExtent l="0" t="0" r="0" b="0"/>
+            <wp:docPr id="1949081848" name="Picture 1"/>
+            <wp:cNvGraphicFramePr>
+              <a:graphicFrameLocks xmlns:a="http://schemas.openxmlformats.org/drawingml/2006/main" noChangeAspect="1"/>
+            </wp:cNvGraphicFramePr>
+            <a:graphic xmlns:a="http://schemas.openxmlformats.org/drawingml/2006/main">
+              <a:graphicData uri="http://schemas.openxmlformats.org/drawingml/2006/picture">
+                <pic:pic xmlns:pic="http://schemas.openxmlformats.org/drawingml/2006/picture">
+                  <pic:nvPicPr>
+                    <pic:cNvPr id="1949081848" name=""/>
+                    <pic:cNvPicPr/>
+                  </pic:nvPicPr>
+                  <pic:blipFill>
+                    <a:blip r:embed="rId22"/>
+                    <a:stretch>
+                      <a:fillRect/>
+                    </a:stretch>
+                  </pic:blipFill>
+                  <pic:spPr>
+                    <a:xfrm>
+                      <a:off x="0" y="0"/>
+                      <a:ext cx="2316013" cy="1804808"/>
+                    </a:xfrm>
+                    <a:prstGeom prst="rect">
+                      <a:avLst/>
+                    </a:prstGeom>
+                  </pic:spPr>
+                </pic:pic>
+              </a:graphicData>
+            </a:graphic>
+          </wp:inline>
+        </w:drawing>
+      </w:r>
+    </w:p>
+    <w:p>
+      <w:pPr>
+        <w:rPr>
+          <w:bCs/>
+          <w:noProof/>
+          <w:sz w:val="24"/>
+          <w:szCs w:val="24"/>
+        </w:rPr>
+      </w:pPr>
+      <w:r>
+        <w:rPr>
+          <w:bCs/>
+          <w:noProof/>
+          <w:sz w:val="24"/>
+          <w:szCs w:val="24"/>
+        </w:rPr>
+        <w:t>We can see that the model stops because although the train loss keeps decreasing, the validation loss increases</w:t>
+      </w:r>
+      <w:r>
+        <w:rPr>
+          <w:bCs/>
+          <w:noProof/>
+          <w:sz w:val="24"/>
+          <w:szCs w:val="24"/>
+        </w:rPr>
+        <w:t xml:space="preserve">. We suspect that the model can do better but the validation loss rises a bit because it doesn’t represent the data fully, as we use only part of it. </w:t>
+      </w:r>
+    </w:p>
+    <w:p>
+      <w:pPr>
+        <w:rPr>
+          <w:bCs/>
+          <w:noProof/>
+          <w:sz w:val="24"/>
+          <w:szCs w:val="24"/>
+        </w:rPr>
+      </w:pPr>
+      <w:r>
+        <w:rPr>
+          <w:bCs/>
+          <w:noProof/>
+          <w:sz w:val="24"/>
+          <w:szCs w:val="24"/>
+        </w:rPr>
+        <w:t>For this reason we decide to change the early stopping condition from 10 iterations to 100, this results much better results as we suspected. It is worth mentioning we max the number of epochs to 500. Increasinng it will result even better losses.</w:t>
+      </w:r>
+    </w:p>
+    <w:p>
+      <w:pPr>
+        <w:rPr>
+          <w:bCs/>
+          <w:noProof/>
+          <w:sz w:val="24"/>
+          <w:szCs w:val="24"/>
+        </w:rPr>
+      </w:pPr>
+      <w:r>
+        <w:rPr>
+          <w:bCs/>
+          <w:noProof/>
+          <w:sz w:val="24"/>
+          <w:szCs w:val="24"/>
+        </w:rPr>
+        <w:drawing>
+          <wp:inline distT="0" distB="0" distL="0" distR="0" wp14:anchorId="0683DD36" wp14:editId="1A362D03">
+            <wp:extent cx="4076700" cy="3252214"/>
+            <wp:effectExtent l="0" t="0" r="0" b="0"/>
+            <wp:docPr id="1058369038" name="Picture 1"/>
+            <wp:cNvGraphicFramePr>
+              <a:graphicFrameLocks xmlns:a="http://schemas.openxmlformats.org/drawingml/2006/main" noChangeAspect="1"/>
+            </wp:cNvGraphicFramePr>
+            <a:graphic xmlns:a="http://schemas.openxmlformats.org/drawingml/2006/main">
+              <a:graphicData uri="http://schemas.openxmlformats.org/drawingml/2006/picture">
+                <pic:pic xmlns:pic="http://schemas.openxmlformats.org/drawingml/2006/picture">
+                  <pic:nvPicPr>
+                    <pic:cNvPr id="1058369038" name=""/>
+                    <pic:cNvPicPr/>
+                  </pic:nvPicPr>
+                  <pic:blipFill>
+                    <a:blip r:embed="rId23"/>
+                    <a:stretch>
+                      <a:fillRect/>
+                    </a:stretch>
+                  </pic:blipFill>
+                  <pic:spPr>
+                    <a:xfrm>
+                      <a:off x="0" y="0"/>
+                      <a:ext cx="4081204" cy="3255807"/>
+                    </a:xfrm>
+                    <a:prstGeom prst="rect">
+                      <a:avLst/>
+                    </a:prstGeom>
+                  </pic:spPr>
+                </pic:pic>
+              </a:graphicData>
+            </a:graphic>
+          </wp:inline>
+        </w:drawing>
+      </w:r>
+    </w:p>
+    <w:p>
+      <w:pPr>
+        <w:rPr>
+          <w:bCs/>
+          <w:noProof/>
+          <w:sz w:val="24"/>
+          <w:szCs w:val="24"/>
+        </w:rPr>
+      </w:pPr>
+      <w:r>
+        <w:rPr>
+          <w:bCs/>
+          <w:noProof/>
+          <w:sz w:val="24"/>
+          <w:szCs w:val="24"/>
+        </w:rPr>
+        <w:lastRenderedPageBreak/>
+        <w:t>On the other hand, our accuracy graph is going crazy, but stays in high accuracies. We understand that this must be a bug as it doesn’t go together with the loss graph but we really can't find the problem.</w:t>
+      </w:r>
+    </w:p>
+    <w:p>
+      <w:pPr>
+        <w:rPr>
+          <w:bCs/>
+          <w:noProof/>
+          <w:sz w:val="24"/>
+          <w:szCs w:val="24"/>
+        </w:rPr>
+      </w:pPr>
+      <w:r>
+        <w:rPr>
+          <w:bCs/>
+          <w:noProof/>
+          <w:sz w:val="24"/>
+          <w:szCs w:val="24"/>
+        </w:rPr>
+        <w:drawing>
+          <wp:inline distT="0" distB="0" distL="0" distR="0" wp14:anchorId="6A8C9049" wp14:editId="2CED0AFE">
+            <wp:extent cx="3403600" cy="2662153"/>
+            <wp:effectExtent l="0" t="0" r="0" b="0"/>
+            <wp:docPr id="90642079" name="Picture 1"/>
+            <wp:cNvGraphicFramePr>
+              <a:graphicFrameLocks xmlns:a="http://schemas.openxmlformats.org/drawingml/2006/main" noChangeAspect="1"/>
+            </wp:cNvGraphicFramePr>
+            <a:graphic xmlns:a="http://schemas.openxmlformats.org/drawingml/2006/main">
+              <a:graphicData uri="http://schemas.openxmlformats.org/drawingml/2006/picture">
+                <pic:pic xmlns:pic="http://schemas.openxmlformats.org/drawingml/2006/picture">
+                  <pic:nvPicPr>
+                    <pic:cNvPr id="90642079" name=""/>
+                    <pic:cNvPicPr/>
+                  </pic:nvPicPr>
+                  <pic:blipFill>
+                    <a:blip r:embed="rId24"/>
+                    <a:stretch>
+                      <a:fillRect/>
+                    </a:stretch>
+                  </pic:blipFill>
+                  <pic:spPr>
+                    <a:xfrm>
+                      <a:off x="0" y="0"/>
+                      <a:ext cx="3406348" cy="2664302"/>
+                    </a:xfrm>
+                    <a:prstGeom prst="rect">
+                      <a:avLst/>
+                    </a:prstGeom>
+                  </pic:spPr>
+                </pic:pic>
+              </a:graphicData>
+            </a:graphic>
+          </wp:inline>
+        </w:drawing>
+      </w:r>
+    </w:p>
+    <w:p>
+      <w:r>
+        <w:t xml:space="preserve">We move on to the second data </w:t>
+      </w:r>
+      <w:proofErr w:type="gramStart"/>
+      <w:r>
+        <w:t>set(</w:t>
+      </w:r>
+      <w:proofErr w:type="gramEnd"/>
+      <w:r>
+        <w:t xml:space="preserve">the </w:t>
+      </w:r>
+      <w:proofErr w:type="spellStart"/>
+      <w:r>
+        <w:t>GMMData</w:t>
+      </w:r>
+      <w:proofErr w:type="spellEnd"/>
+      <w:r>
+        <w:t xml:space="preserve">). We find that the best parameters are </w:t>
+      </w:r>
+      <w:proofErr w:type="spellStart"/>
+      <w:r>
+        <w:t>lr</w:t>
+      </w:r>
+      <w:proofErr w:type="spellEnd"/>
+      <w:r>
+        <w:t>: 0.0001 and batch size of 50.</w:t>
+      </w:r>
+    </w:p>
+    <w:p>
+      <w:r>
+        <w:t xml:space="preserve">Our model early stops after 466 epochs, resulting great </w:t>
+      </w:r>
+      <w:proofErr w:type="gramStart"/>
+      <w:r>
+        <w:t>results</w:t>
+      </w:r>
+      <w:proofErr w:type="gramEnd"/>
+    </w:p>
+    <w:p/>
+    <w:p>
+      <w:r>
+        <w:rPr>
+          <w:noProof/>
+        </w:rPr>
+        <w:drawing>
+          <wp:inline distT="0" distB="0" distL="0" distR="0" wp14:anchorId="31FD16A3" wp14:editId="06C1309B">
+            <wp:extent cx="2889250" cy="2270654"/>
+            <wp:effectExtent l="0" t="0" r="0" b="0"/>
+            <wp:docPr id="1849231615" name="Picture 1" descr="A graph of loss and validation&#10;&#10;Description automatically generated with medium confidence"/>
+            <wp:cNvGraphicFramePr>
+              <a:graphicFrameLocks xmlns:a="http://schemas.openxmlformats.org/drawingml/2006/main" noChangeAspect="1"/>
+            </wp:cNvGraphicFramePr>
+            <a:graphic xmlns:a="http://schemas.openxmlformats.org/drawingml/2006/main">
+              <a:graphicData uri="http://schemas.openxmlformats.org/drawingml/2006/picture">
+                <pic:pic xmlns:pic="http://schemas.openxmlformats.org/drawingml/2006/picture">
+                  <pic:nvPicPr>
+                    <pic:cNvPr id="1849231615" name="Picture 1" descr="A graph of loss and validation&#10;&#10;Description automatically generated with medium confidence"/>
+                    <pic:cNvPicPr/>
+                  </pic:nvPicPr>
+                  <pic:blipFill>
+                    <a:blip r:embed="rId25"/>
+                    <a:stretch>
+                      <a:fillRect/>
+                    </a:stretch>
+                  </pic:blipFill>
+                  <pic:spPr>
+                    <a:xfrm>
+                      <a:off x="0" y="0"/>
+                      <a:ext cx="2896354" cy="2276237"/>
+                    </a:xfrm>
+                    <a:prstGeom prst="rect">
+                      <a:avLst/>
+                    </a:prstGeom>
+                  </pic:spPr>
+                </pic:pic>
+              </a:graphicData>
+            </a:graphic>
+          </wp:inline>
+        </w:drawing>
+      </w:r>
+      <w:r>
+        <w:drawing>
+          <wp:inline distT="0" distB="0" distL="0" distR="0" wp14:anchorId="01EE6E5E" wp14:editId="0E483D72">
+            <wp:extent cx="2749550" cy="2178783"/>
+            <wp:effectExtent l="0" t="0" r="0" b="0"/>
+            <wp:docPr id="111294056" name="Picture 1"/>
+            <wp:cNvGraphicFramePr>
+              <a:graphicFrameLocks xmlns:a="http://schemas.openxmlformats.org/drawingml/2006/main" noChangeAspect="1"/>
+            </wp:cNvGraphicFramePr>
+            <a:graphic xmlns:a="http://schemas.openxmlformats.org/drawingml/2006/main">
+              <a:graphicData uri="http://schemas.openxmlformats.org/drawingml/2006/picture">
+                <pic:pic xmlns:pic="http://schemas.openxmlformats.org/drawingml/2006/picture">
+                  <pic:nvPicPr>
+                    <pic:cNvPr id="111294056" name=""/>
+                    <pic:cNvPicPr/>
+                  </pic:nvPicPr>
+                  <pic:blipFill>
+                    <a:blip r:embed="rId26"/>
+                    <a:stretch>
+                      <a:fillRect/>
+                    </a:stretch>
+                  </pic:blipFill>
+                  <pic:spPr>
+                    <a:xfrm>
+                      <a:off x="0" y="0"/>
+                      <a:ext cx="2751087" cy="2180001"/>
+                    </a:xfrm>
+                    <a:prstGeom prst="rect">
+                      <a:avLst/>
+                    </a:prstGeom>
+                  </pic:spPr>
+                </pic:pic>
+              </a:graphicData>
+            </a:graphic>
+          </wp:inline>
+        </w:drawing>
+      </w:r>
+    </w:p>
+    <w:p>
+      <w:pPr>
+        <w:rPr>
+          <w:b/>
+          <w:noProof/>
+          <w:sz w:val="28"/>
+          <w:szCs w:val="28"/>
+          <w:u w:val="single"/>
+        </w:rPr>
+      </w:pPr>
+      <w:r>
+        <w:rPr>
+          <w:b/>
+          <w:noProof/>
+          <w:sz w:val="28"/>
+          <w:szCs w:val="28"/>
+          <w:u w:val="single"/>
+        </w:rPr>
+        <w:t>2.2.</w:t>
+      </w:r>
+      <w:r>
+        <w:rPr>
+          <w:b/>
+          <w:noProof/>
+          <w:sz w:val="28"/>
+          <w:szCs w:val="28"/>
+          <w:u w:val="single"/>
+        </w:rPr>
+        <w:t>5</w:t>
+      </w:r>
+    </w:p>
+    <w:p>
+      <w:pPr>
+        <w:rPr>
+          <w:bCs/>
+          <w:noProof/>
+          <w:sz w:val="28"/>
+          <w:szCs w:val="28"/>
+        </w:rPr>
+      </w:pPr>
+      <w:r>
+        <w:rPr>
+          <w:bCs/>
+          <w:noProof/>
+          <w:sz w:val="28"/>
+          <w:szCs w:val="28"/>
+        </w:rPr>
+        <w:t xml:space="preserve">Running the training on only 200 data points results as we suspected. While the training loss decreases similarly and even faster than when all given points were given, the validation loss doesn’t. </w:t>
+      </w:r>
+      <w:r>
+        <w:rPr>
+          <w:bCs/>
+          <w:noProof/>
+          <w:sz w:val="28"/>
+          <w:szCs w:val="28"/>
+        </w:rPr>
+        <w:t xml:space="preserve">We can even see a drastic decline close to the </w:t>
+      </w:r>
+      <w:r>
+        <w:rPr>
+          <w:bCs/>
+          <w:noProof/>
+          <w:sz w:val="28"/>
+          <w:szCs w:val="28"/>
+        </w:rPr>
+        <w:lastRenderedPageBreak/>
+        <w:t xml:space="preserve">end and what starts to seem overfitting. </w:t>
+      </w:r>
+      <w:r>
+        <w:rPr>
+          <w:bCs/>
+          <w:noProof/>
+          <w:sz w:val="28"/>
+          <w:szCs w:val="28"/>
+        </w:rPr>
+        <w:br/>
+        <w:t>T</w:t>
+      </w:r>
+      <w:r>
+        <w:rPr>
+          <w:bCs/>
+          <w:noProof/>
+          <w:sz w:val="28"/>
+          <w:szCs w:val="28"/>
+        </w:rPr>
+        <w:t>his makes a lot of sense as this happens because:</w:t>
+      </w:r>
+    </w:p>
+    <w:p>
+      <w:pPr>
+        <w:pStyle w:val="ListParagraph"/>
+        <w:numPr>
+          <w:ilvl w:val="0"/>
+          <w:numId w:val="2"/>
+        </w:numPr>
+        <w:rPr>
+          <w:bCs/>
+          <w:noProof/>
+          <w:sz w:val="28"/>
+          <w:szCs w:val="28"/>
+        </w:rPr>
+      </w:pPr>
+      <w:r>
+        <w:rPr>
+          <w:bCs/>
+          <w:noProof/>
+          <w:sz w:val="28"/>
+          <w:szCs w:val="28"/>
+        </w:rPr>
+        <w:t>Less data points, it is easier for the network to memorize more “edge points”</w:t>
+      </w:r>
+    </w:p>
+    <w:p>
+      <w:pPr>
+        <w:pStyle w:val="ListParagraph"/>
+        <w:numPr>
+          <w:ilvl w:val="0"/>
+          <w:numId w:val="2"/>
+        </w:numPr>
+        <w:rPr>
+          <w:bCs/>
+          <w:noProof/>
+          <w:sz w:val="28"/>
+          <w:szCs w:val="28"/>
+        </w:rPr>
+      </w:pPr>
+      <w:r>
+        <w:rPr>
+          <w:bCs/>
+          <w:noProof/>
+          <w:sz w:val="28"/>
+          <w:szCs w:val="28"/>
+        </w:rPr>
+        <w:t>Less data points, a worse presentation of the validation set in the training data.</w:t>
+      </w:r>
+    </w:p>
+    <w:p>
+      <w:r>
+        <w:drawing>
+          <wp:inline distT="0" distB="0" distL="0" distR="0" wp14:anchorId="4CEB5D96" wp14:editId="77FAE57A">
+            <wp:extent cx="5645150" cy="4575225"/>
+            <wp:effectExtent l="0" t="0" r="0" b="0"/>
+            <wp:docPr id="1296407754" name="Picture 1" descr="A graph of loss versus iteratives&#10;&#10;Description automatically generated with medium confidence"/>
+            <wp:cNvGraphicFramePr>
+              <a:graphicFrameLocks xmlns:a="http://schemas.openxmlformats.org/drawingml/2006/main" noChangeAspect="1"/>
+            </wp:cNvGraphicFramePr>
+            <a:graphic xmlns:a="http://schemas.openxmlformats.org/drawingml/2006/main">
+              <a:graphicData uri="http://schemas.openxmlformats.org/drawingml/2006/picture">
+                <pic:pic xmlns:pic="http://schemas.openxmlformats.org/drawingml/2006/picture">
+                  <pic:nvPicPr>
+                    <pic:cNvPr id="1296407754" name="Picture 1" descr="A graph of loss versus iteratives&#10;&#10;Description automatically generated with medium confidence"/>
+                    <pic:cNvPicPr/>
+                  </pic:nvPicPr>
+                  <pic:blipFill>
+                    <a:blip r:embed="rId27"/>
+                    <a:stretch>
+                      <a:fillRect/>
+                    </a:stretch>
+                  </pic:blipFill>
+                  <pic:spPr>
+                    <a:xfrm>
+                      <a:off x="0" y="0"/>
+                      <a:ext cx="5645563" cy="4575560"/>
+                    </a:xfrm>
+                    <a:prstGeom prst="rect">
+                      <a:avLst/>
+                    </a:prstGeom>
+                  </pic:spPr>
+                </pic:pic>
+              </a:graphicData>
+            </a:graphic>
+          </wp:inline>
+        </w:drawing>
+      </w:r>
     </w:p>
     <w:sectPr>
       <w:pgSz w:w="12240" w:h="15840"/>
@@ -928,8 +2386,100 @@
       </w:rPr>
     </w:lvl>
   </w:abstractNum>
+  <w:abstractNum w:abstractNumId="1" w15:restartNumberingAfterBreak="0">
+    <w:nsid w:val="1E54250B"/>
+    <w:multiLevelType w:val="hybridMultilevel"/>
+    <w:tmpl w:val="09403DB4"/>
+    <w:lvl w:ilvl="0" w:tplc="0409000F">
+      <w:start w:val="1"/>
+      <w:numFmt w:val="decimal"/>
+      <w:lvlText w:val="%1."/>
+      <w:lvlJc w:val="left"/>
+      <w:pPr>
+        <w:ind w:left="720" w:hanging="360"/>
+      </w:pPr>
+      <w:rPr>
+        <w:rFonts w:hint="default"/>
+      </w:rPr>
+    </w:lvl>
+    <w:lvl w:ilvl="1" w:tplc="04090019" w:tentative="1">
+      <w:start w:val="1"/>
+      <w:numFmt w:val="lowerLetter"/>
+      <w:lvlText w:val="%2."/>
+      <w:lvlJc w:val="left"/>
+      <w:pPr>
+        <w:ind w:left="1440" w:hanging="360"/>
+      </w:pPr>
+    </w:lvl>
+    <w:lvl w:ilvl="2" w:tplc="0409001B" w:tentative="1">
+      <w:start w:val="1"/>
+      <w:numFmt w:val="lowerRoman"/>
+      <w:lvlText w:val="%3."/>
+      <w:lvlJc w:val="right"/>
+      <w:pPr>
+        <w:ind w:left="2160" w:hanging="180"/>
+      </w:pPr>
+    </w:lvl>
+    <w:lvl w:ilvl="3" w:tplc="0409000F" w:tentative="1">
+      <w:start w:val="1"/>
+      <w:numFmt w:val="decimal"/>
+      <w:lvlText w:val="%4."/>
+      <w:lvlJc w:val="left"/>
+      <w:pPr>
+        <w:ind w:left="2880" w:hanging="360"/>
+      </w:pPr>
+    </w:lvl>
+    <w:lvl w:ilvl="4" w:tplc="04090019" w:tentative="1">
+      <w:start w:val="1"/>
+      <w:numFmt w:val="lowerLetter"/>
+      <w:lvlText w:val="%5."/>
+      <w:lvlJc w:val="left"/>
+      <w:pPr>
+        <w:ind w:left="3600" w:hanging="360"/>
+      </w:pPr>
+    </w:lvl>
+    <w:lvl w:ilvl="5" w:tplc="0409001B" w:tentative="1">
+      <w:start w:val="1"/>
+      <w:numFmt w:val="lowerRoman"/>
+      <w:lvlText w:val="%6."/>
+      <w:lvlJc w:val="right"/>
+      <w:pPr>
+        <w:ind w:left="4320" w:hanging="180"/>
+      </w:pPr>
+    </w:lvl>
+    <w:lvl w:ilvl="6" w:tplc="0409000F" w:tentative="1">
+      <w:start w:val="1"/>
+      <w:numFmt w:val="decimal"/>
+      <w:lvlText w:val="%7."/>
+      <w:lvlJc w:val="left"/>
+      <w:pPr>
+        <w:ind w:left="5040" w:hanging="360"/>
+      </w:pPr>
+    </w:lvl>
+    <w:lvl w:ilvl="7" w:tplc="04090019" w:tentative="1">
+      <w:start w:val="1"/>
+      <w:numFmt w:val="lowerLetter"/>
+      <w:lvlText w:val="%8."/>
+      <w:lvlJc w:val="left"/>
+      <w:pPr>
+        <w:ind w:left="5760" w:hanging="360"/>
+      </w:pPr>
+    </w:lvl>
+    <w:lvl w:ilvl="8" w:tplc="0409001B" w:tentative="1">
+      <w:start w:val="1"/>
+      <w:numFmt w:val="lowerRoman"/>
+      <w:lvlText w:val="%9."/>
+      <w:lvlJc w:val="right"/>
+      <w:pPr>
+        <w:ind w:left="6480" w:hanging="180"/>
+      </w:pPr>
+    </w:lvl>
+  </w:abstractNum>
   <w:num w:numId="1" w16cid:durableId="986283518">
     <w:abstractNumId w:val="0"/>
+  </w:num>
+  <w:num w:numId="2" w16cid:durableId="949319260">
+    <w:abstractNumId w:val="1"/>
   </w:num>
 </w:numbering>
 </file>
@@ -1334,6 +2884,7 @@
   <w:style w:type="paragraph" w:default="1" w:styleId="Normal">
     <w:name w:val="Normal"/>
     <w:qFormat/>
+    <w:rsid w:val="004360EE"/>
   </w:style>
   <w:style w:type="paragraph" w:styleId="Heading1">
     <w:name w:val="heading 1"/>

</xml_diff>